<commit_message>
weitere Beispiele / Auswertungen
</commit_message>
<xml_diff>
--- a/Dokumentation/Beispiele_Johannes.docx
+++ b/Dokumentation/Beispiele_Johannes.docx
@@ -16,23 +16,7 @@
           <w:sz w:val="36"/>
           <w:szCs w:val="36"/>
         </w:rPr>
-        <w:t>Beispiel 02</w:t>
-      </w:r>
-      <w:r>
-        <w:rPr>
-          <w:b/>
-          <w:sz w:val="36"/>
-          <w:szCs w:val="36"/>
-        </w:rPr>
-        <w:t xml:space="preserve">-01: </w:t>
-      </w:r>
-      <w:r>
-        <w:rPr>
-          <w:b/>
-          <w:sz w:val="36"/>
-          <w:szCs w:val="36"/>
-        </w:rPr>
-        <w:t>Grundsystem 3er Ypsilon</w:t>
+        <w:t>Beispiel 02-01: Grundsystem 3er Ypsilon</w:t>
       </w:r>
     </w:p>
     <w:p>
@@ -340,6 +324,7 @@
       </w:r>
       <w:r>
         <w:rPr>
+          <w:noProof/>
           <w:sz w:val="24"/>
           <w:szCs w:val="24"/>
         </w:rPr>
@@ -391,10 +376,7 @@
                               <w:jc w:val="center"/>
                             </w:pPr>
                             <w:r>
-                              <w:t xml:space="preserve">10(9-11) kg </w:t>
-                            </w:r>
-                            <w:r>
-                              <w:t>C</w:t>
+                              <w:t>10(9-11) kg C</w:t>
                             </w:r>
                           </w:p>
                         </w:txbxContent>
@@ -425,10 +407,7 @@
                         <w:jc w:val="center"/>
                       </w:pPr>
                       <w:r>
-                        <w:t xml:space="preserve">10(9-11) kg </w:t>
-                      </w:r>
-                      <w:r>
-                        <w:t>C</w:t>
+                        <w:t>10(9-11) kg C</w:t>
                       </w:r>
                     </w:p>
                   </w:txbxContent>
@@ -442,6 +421,7 @@
       </w:r>
       <w:r>
         <w:rPr>
+          <w:noProof/>
           <w:sz w:val="24"/>
           <w:szCs w:val="24"/>
         </w:rPr>
@@ -493,10 +473,7 @@
                               <w:jc w:val="center"/>
                             </w:pPr>
                             <w:r>
-                              <w:t xml:space="preserve">10(9-11) kg </w:t>
-                            </w:r>
-                            <w:r>
-                              <w:t>D</w:t>
+                              <w:t>10(9-11) kg D</w:t>
                             </w:r>
                           </w:p>
                         </w:txbxContent>
@@ -527,10 +504,7 @@
                         <w:jc w:val="center"/>
                       </w:pPr>
                       <w:r>
-                        <w:t xml:space="preserve">10(9-11) kg </w:t>
-                      </w:r>
-                      <w:r>
-                        <w:t>D</w:t>
+                        <w:t>10(9-11) kg D</w:t>
                       </w:r>
                     </w:p>
                   </w:txbxContent>
@@ -571,6 +545,9 @@
     </w:p>
     <w:p>
       <w:r>
+        <w:rPr>
+          <w:noProof/>
+        </w:rPr>
         <w:drawing>
           <wp:inline distT="0" distB="0" distL="0" distR="0">
             <wp:extent cx="9072245" cy="5302664"/>
@@ -649,6 +626,32 @@
         <w:lastRenderedPageBreak/>
         <w:t>Bsp02-02-3erYPSILON_01_B</w:t>
       </w:r>
+      <w:r>
+        <w:rPr>
+          <w:rFonts w:ascii="Calibri" w:eastAsia="Times New Roman" w:hAnsi="Calibri" w:cs="Times New Roman"/>
+          <w:b/>
+          <w:bCs/>
+          <w:color w:val="000000"/>
+          <w:sz w:val="28"/>
+          <w:szCs w:val="28"/>
+          <w:u w:val="single"/>
+          <w:lang w:eastAsia="de-DE"/>
+        </w:rPr>
+        <w:t>_</w:t>
+      </w:r>
+      <w:r>
+        <w:rPr>
+          <w:rFonts w:ascii="Calibri" w:eastAsia="Times New Roman" w:hAnsi="Calibri" w:cs="Times New Roman"/>
+          <w:b/>
+          <w:bCs/>
+          <w:color w:val="000000"/>
+          <w:sz w:val="28"/>
+          <w:szCs w:val="28"/>
+          <w:u w:val="single"/>
+          <w:lang w:eastAsia="de-DE"/>
+        </w:rPr>
+        <w:t>St</w:t>
+      </w:r>
     </w:p>
     <w:p>
       <w:pPr>
@@ -677,10 +680,22 @@
           <w:sz w:val="24"/>
           <w:szCs w:val="24"/>
         </w:rPr>
+        <w:t>_St</w:t>
+      </w:r>
+      <w:r>
+        <w:rPr>
+          <w:sz w:val="24"/>
+          <w:szCs w:val="24"/>
+        </w:rPr>
         <w:t>.xml</w:t>
       </w:r>
-      <w:bookmarkStart w:id="0" w:name="_GoBack"/>
-      <w:bookmarkEnd w:id="0"/>
+      <w:r>
+        <w:rPr>
+          <w:sz w:val="24"/>
+          <w:szCs w:val="24"/>
+        </w:rPr>
+        <w:t xml:space="preserve"> (B Standartabweichung erhöht)</w:t>
+      </w:r>
     </w:p>
     <w:p>
       <w:pPr>
@@ -709,7 +724,7 @@
               <wp:anchor distT="45720" distB="45720" distL="114300" distR="114300" simplePos="0" relativeHeight="251668480" behindDoc="0" locked="1" layoutInCell="1" allowOverlap="1" wp14:anchorId="75619BE4" wp14:editId="3CA67C6E">
                 <wp:simplePos x="0" y="0"/>
                 <wp:positionH relativeFrom="column">
-                  <wp:posOffset>-441960</wp:posOffset>
+                  <wp:posOffset>-400050</wp:posOffset>
                 </wp:positionH>
                 <wp:positionV relativeFrom="page">
                   <wp:posOffset>1865630</wp:posOffset>
@@ -773,7 +788,7 @@
           </mc:Choice>
           <mc:Fallback>
             <w:pict>
-              <v:shape w14:anchorId="75619BE4" id="_x0000_s1030" type="#_x0000_t202" style="position:absolute;margin-left:-34.8pt;margin-top:146.9pt;width:181.4pt;height:46.2pt;z-index:251668480;visibility:visible;mso-wrap-style:square;mso-width-percent:400;mso-height-percent:0;mso-wrap-distance-left:9pt;mso-wrap-distance-top:3.6pt;mso-wrap-distance-right:9pt;mso-wrap-distance-bottom:3.6pt;mso-position-horizontal:absolute;mso-position-horizontal-relative:text;mso-position-vertical:absolute;mso-position-vertical-relative:page;mso-width-percent:400;mso-height-percent:0;mso-width-relative:margin;mso-height-relative:margin;v-text-anchor:bottom" o:gfxdata="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" filled="f" stroked="f">
+              <v:shape w14:anchorId="75619BE4" id="_x0000_s1030" type="#_x0000_t202" style="position:absolute;margin-left:-31.5pt;margin-top:146.9pt;width:181.4pt;height:46.2pt;z-index:251668480;visibility:visible;mso-wrap-style:square;mso-width-percent:400;mso-height-percent:0;mso-wrap-distance-left:9pt;mso-wrap-distance-top:3.6pt;mso-wrap-distance-right:9pt;mso-wrap-distance-bottom:3.6pt;mso-position-horizontal:absolute;mso-position-horizontal-relative:text;mso-position-vertical:absolute;mso-position-vertical-relative:page;mso-width-percent:400;mso-height-percent:0;mso-width-relative:margin;mso-height-relative:margin;v-text-anchor:bottom" o:gfxdata="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" filled="f" stroked="f">
                 <v:textbox>
                   <w:txbxContent>
                     <w:p>
@@ -953,6 +968,7 @@
       </w:r>
       <w:r>
         <w:rPr>
+          <w:noProof/>
           <w:sz w:val="24"/>
           <w:szCs w:val="24"/>
         </w:rPr>
@@ -1004,10 +1020,7 @@
                               <w:jc w:val="center"/>
                             </w:pPr>
                             <w:r>
-                              <w:t xml:space="preserve">10(9-11) kg </w:t>
-                            </w:r>
-                            <w:r>
-                              <w:t>C</w:t>
+                              <w:t>10(9-11) kg C</w:t>
                             </w:r>
                           </w:p>
                         </w:txbxContent>
@@ -1038,10 +1051,7 @@
                         <w:jc w:val="center"/>
                       </w:pPr>
                       <w:r>
-                        <w:t xml:space="preserve">10(9-11) kg </w:t>
-                      </w:r>
-                      <w:r>
-                        <w:t>C</w:t>
+                        <w:t>10(9-11) kg C</w:t>
                       </w:r>
                     </w:p>
                   </w:txbxContent>
@@ -1055,6 +1065,7 @@
       </w:r>
       <w:r>
         <w:rPr>
+          <w:noProof/>
           <w:sz w:val="24"/>
           <w:szCs w:val="24"/>
         </w:rPr>
@@ -1106,22 +1117,7 @@
                               <w:jc w:val="center"/>
                             </w:pPr>
                             <w:r>
-                              <w:t>10(</w:t>
-                            </w:r>
-                            <w:r>
-                              <w:t>8</w:t>
-                            </w:r>
-                            <w:r>
-                              <w:t>-1</w:t>
-                            </w:r>
-                            <w:r>
-                              <w:t>2</w:t>
-                            </w:r>
-                            <w:r>
-                              <w:t xml:space="preserve">) kg </w:t>
-                            </w:r>
-                            <w:r>
-                              <w:t>B</w:t>
+                              <w:t>10(8-12) kg B</w:t>
                             </w:r>
                           </w:p>
                         </w:txbxContent>
@@ -1152,22 +1148,7 @@
                         <w:jc w:val="center"/>
                       </w:pPr>
                       <w:r>
-                        <w:t>10(</w:t>
-                      </w:r>
-                      <w:r>
-                        <w:t>8</w:t>
-                      </w:r>
-                      <w:r>
-                        <w:t>-1</w:t>
-                      </w:r>
-                      <w:r>
-                        <w:t>2</w:t>
-                      </w:r>
-                      <w:r>
-                        <w:t xml:space="preserve">) kg </w:t>
-                      </w:r>
-                      <w:r>
-                        <w:t>B</w:t>
+                        <w:t>10(8-12) kg B</w:t>
                       </w:r>
                     </w:p>
                   </w:txbxContent>
@@ -1210,9 +1191,9 @@
       <w:r>
         <w:drawing>
           <wp:inline distT="0" distB="0" distL="0" distR="0">
-            <wp:extent cx="9072245" cy="4761576"/>
-            <wp:effectExtent l="0" t="0" r="0" b="1270"/>
-            <wp:docPr id="11" name="Grafik 11"/>
+            <wp:extent cx="9072245" cy="4760595"/>
+            <wp:effectExtent l="0" t="0" r="0" b="1905"/>
+            <wp:docPr id="19" name="Grafik 19"/>
             <wp:cNvGraphicFramePr>
               <a:graphicFrameLocks xmlns:a="http://schemas.openxmlformats.org/drawingml/2006/main" noChangeAspect="1"/>
             </wp:cNvGraphicFramePr>
@@ -1220,7 +1201,7 @@
               <a:graphicData uri="http://schemas.openxmlformats.org/drawingml/2006/picture">
                 <pic:pic xmlns:pic="http://schemas.openxmlformats.org/drawingml/2006/picture">
                   <pic:nvPicPr>
-                    <pic:cNvPr id="0" name="Picture 1"/>
+                    <pic:cNvPr id="0" name="Picture 2"/>
                     <pic:cNvPicPr>
                       <a:picLocks noChangeAspect="1" noChangeArrowheads="1"/>
                     </pic:cNvPicPr>
@@ -1241,7 +1222,7 @@
                   <pic:spPr bwMode="auto">
                     <a:xfrm>
                       <a:off x="0" y="0"/>
-                      <a:ext cx="9072245" cy="4761576"/>
+                      <a:ext cx="9072245" cy="4760595"/>
                     </a:xfrm>
                     <a:prstGeom prst="rect">
                       <a:avLst/>
@@ -1265,6 +1246,2540 @@
       </w:r>
     </w:p>
     <w:p/>
+    <w:p>
+      <w:pPr>
+        <w:spacing w:after="0" w:line="240" w:lineRule="auto"/>
+        <w:rPr>
+          <w:rFonts w:ascii="Calibri" w:eastAsia="Times New Roman" w:hAnsi="Calibri" w:cs="Times New Roman"/>
+          <w:b/>
+          <w:bCs/>
+          <w:color w:val="000000"/>
+          <w:sz w:val="28"/>
+          <w:szCs w:val="28"/>
+          <w:u w:val="single"/>
+          <w:lang w:eastAsia="de-DE"/>
+        </w:rPr>
+      </w:pPr>
+      <w:r>
+        <w:rPr>
+          <w:rFonts w:ascii="Calibri" w:eastAsia="Times New Roman" w:hAnsi="Calibri" w:cs="Times New Roman"/>
+          <w:b/>
+          <w:bCs/>
+          <w:color w:val="000000"/>
+          <w:sz w:val="28"/>
+          <w:szCs w:val="28"/>
+          <w:u w:val="single"/>
+          <w:lang w:eastAsia="de-DE"/>
+        </w:rPr>
+        <w:t>Bsp02-02-3erYPSILON_01_B</w:t>
+      </w:r>
+      <w:r>
+        <w:rPr>
+          <w:rFonts w:ascii="Calibri" w:eastAsia="Times New Roman" w:hAnsi="Calibri" w:cs="Times New Roman"/>
+          <w:b/>
+          <w:bCs/>
+          <w:color w:val="000000"/>
+          <w:sz w:val="28"/>
+          <w:szCs w:val="28"/>
+          <w:u w:val="single"/>
+          <w:lang w:eastAsia="de-DE"/>
+        </w:rPr>
+        <w:t>_</w:t>
+      </w:r>
+      <w:r>
+        <w:rPr>
+          <w:rFonts w:ascii="Calibri" w:eastAsia="Times New Roman" w:hAnsi="Calibri" w:cs="Times New Roman"/>
+          <w:b/>
+          <w:bCs/>
+          <w:color w:val="000000"/>
+          <w:sz w:val="28"/>
+          <w:szCs w:val="28"/>
+          <w:u w:val="single"/>
+          <w:lang w:eastAsia="de-DE"/>
+        </w:rPr>
+        <w:t>StMw</w:t>
+      </w:r>
+    </w:p>
+    <w:p>
+      <w:pPr>
+        <w:spacing w:after="0" w:line="240" w:lineRule="auto"/>
+        <w:rPr>
+          <w:sz w:val="24"/>
+          <w:szCs w:val="24"/>
+        </w:rPr>
+      </w:pPr>
+      <w:r>
+        <w:rPr>
+          <w:sz w:val="24"/>
+          <w:szCs w:val="24"/>
+        </w:rPr>
+        <w:t xml:space="preserve">Datei: </w:t>
+      </w:r>
+      <w:r>
+        <w:rPr>
+          <w:sz w:val="24"/>
+          <w:szCs w:val="24"/>
+        </w:rPr>
+        <w:t>Bsp02-02-3erYPSILON_01_B</w:t>
+      </w:r>
+      <w:r>
+        <w:rPr>
+          <w:sz w:val="24"/>
+          <w:szCs w:val="24"/>
+        </w:rPr>
+        <w:t>_</w:t>
+      </w:r>
+      <w:r>
+        <w:rPr>
+          <w:sz w:val="24"/>
+          <w:szCs w:val="24"/>
+        </w:rPr>
+        <w:t>StMw</w:t>
+      </w:r>
+      <w:r>
+        <w:rPr>
+          <w:sz w:val="24"/>
+          <w:szCs w:val="24"/>
+        </w:rPr>
+        <w:t>.xml</w:t>
+      </w:r>
+      <w:r>
+        <w:rPr>
+          <w:sz w:val="24"/>
+          <w:szCs w:val="24"/>
+        </w:rPr>
+        <w:t xml:space="preserve"> (B Standardabweichung erhöht, Mittelwert verkleinert)</w:t>
+      </w:r>
+    </w:p>
+    <w:p>
+      <w:pPr>
+        <w:spacing w:after="0" w:line="240" w:lineRule="auto"/>
+        <w:rPr>
+          <w:sz w:val="24"/>
+          <w:szCs w:val="24"/>
+        </w:rPr>
+      </w:pPr>
+    </w:p>
+    <w:p>
+      <w:pPr>
+        <w:spacing w:after="0" w:line="240" w:lineRule="auto"/>
+        <w:rPr>
+          <w:sz w:val="24"/>
+          <w:szCs w:val="24"/>
+        </w:rPr>
+      </w:pPr>
+      <w:r>
+        <w:rPr>
+          <w:noProof/>
+        </w:rPr>
+        <mc:AlternateContent>
+          <mc:Choice Requires="wps">
+            <w:drawing>
+              <wp:anchor distT="45720" distB="45720" distL="114300" distR="114300" simplePos="0" relativeHeight="251674624" behindDoc="0" locked="1" layoutInCell="1" allowOverlap="1" wp14:anchorId="385BF591" wp14:editId="3AE87AEA">
+                <wp:simplePos x="0" y="0"/>
+                <wp:positionH relativeFrom="column">
+                  <wp:posOffset>-400050</wp:posOffset>
+                </wp:positionH>
+                <wp:positionV relativeFrom="page">
+                  <wp:posOffset>1865630</wp:posOffset>
+                </wp:positionV>
+                <wp:extent cx="2303780" cy="586740"/>
+                <wp:effectExtent l="0" t="0" r="0" b="3810"/>
+                <wp:wrapNone/>
+                <wp:docPr id="1" name="Textfeld 2"/>
+                <wp:cNvGraphicFramePr>
+                  <a:graphicFrameLocks xmlns:a="http://schemas.openxmlformats.org/drawingml/2006/main"/>
+                </wp:cNvGraphicFramePr>
+                <a:graphic xmlns:a="http://schemas.openxmlformats.org/drawingml/2006/main">
+                  <a:graphicData uri="http://schemas.microsoft.com/office/word/2010/wordprocessingShape">
+                    <wps:wsp>
+                      <wps:cNvSpPr txBox="1">
+                        <a:spLocks noChangeArrowheads="1"/>
+                      </wps:cNvSpPr>
+                      <wps:spPr bwMode="auto">
+                        <a:xfrm>
+                          <a:off x="0" y="0"/>
+                          <a:ext cx="2303780" cy="586740"/>
+                        </a:xfrm>
+                        <a:prstGeom prst="rect">
+                          <a:avLst/>
+                        </a:prstGeom>
+                        <a:noFill/>
+                        <a:ln w="9525">
+                          <a:noFill/>
+                          <a:miter lim="800000"/>
+                          <a:headEnd/>
+                          <a:tailEnd/>
+                        </a:ln>
+                      </wps:spPr>
+                      <wps:txbx>
+                        <w:txbxContent>
+                          <w:p>
+                            <w:pPr>
+                              <w:spacing w:after="0"/>
+                              <w:jc w:val="center"/>
+                            </w:pPr>
+                            <w:r>
+                              <w:t>10(9-11) kg A</w:t>
+                            </w:r>
+                          </w:p>
+                        </w:txbxContent>
+                      </wps:txbx>
+                      <wps:bodyPr rot="0" vert="horz" wrap="square" lIns="91440" tIns="45720" rIns="91440" bIns="45720" anchor="b" anchorCtr="0">
+                        <a:noAutofit/>
+                      </wps:bodyPr>
+                    </wps:wsp>
+                  </a:graphicData>
+                </a:graphic>
+                <wp14:sizeRelH relativeFrom="margin">
+                  <wp14:pctWidth>40000</wp14:pctWidth>
+                </wp14:sizeRelH>
+                <wp14:sizeRelV relativeFrom="margin">
+                  <wp14:pctHeight>0</wp14:pctHeight>
+                </wp14:sizeRelV>
+              </wp:anchor>
+            </w:drawing>
+          </mc:Choice>
+          <mc:Fallback>
+            <w:pict>
+              <v:shape w14:anchorId="385BF591" id="_x0000_s1034" type="#_x0000_t202" style="position:absolute;margin-left:-31.5pt;margin-top:146.9pt;width:181.4pt;height:46.2pt;z-index:251674624;visibility:visible;mso-wrap-style:square;mso-width-percent:400;mso-height-percent:0;mso-wrap-distance-left:9pt;mso-wrap-distance-top:3.6pt;mso-wrap-distance-right:9pt;mso-wrap-distance-bottom:3.6pt;mso-position-horizontal:absolute;mso-position-horizontal-relative:text;mso-position-vertical:absolute;mso-position-vertical-relative:page;mso-width-percent:400;mso-height-percent:0;mso-width-relative:margin;mso-height-relative:margin;v-text-anchor:bottom" o:gfxdata="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" filled="f" stroked="f">
+                <v:textbox>
+                  <w:txbxContent>
+                    <w:p>
+                      <w:pPr>
+                        <w:spacing w:after="0"/>
+                        <w:jc w:val="center"/>
+                      </w:pPr>
+                      <w:r>
+                        <w:t>10(9-11) kg A</w:t>
+                      </w:r>
+                    </w:p>
+                  </w:txbxContent>
+                </v:textbox>
+                <w10:wrap anchory="page"/>
+                <w10:anchorlock/>
+              </v:shape>
+            </w:pict>
+          </mc:Fallback>
+        </mc:AlternateContent>
+      </w:r>
+    </w:p>
+    <w:p>
+      <w:r>
+        <w:rPr>
+          <w:noProof/>
+        </w:rPr>
+        <w:drawing>
+          <wp:anchor distT="0" distB="0" distL="114300" distR="114300" simplePos="0" relativeHeight="251673600" behindDoc="1" locked="0" layoutInCell="1" allowOverlap="1" wp14:anchorId="03C0488A" wp14:editId="02AB8E55">
+            <wp:simplePos x="0" y="0"/>
+            <wp:positionH relativeFrom="column">
+              <wp:posOffset>-1232</wp:posOffset>
+            </wp:positionH>
+            <wp:positionV relativeFrom="page">
+              <wp:posOffset>1964728</wp:posOffset>
+            </wp:positionV>
+            <wp:extent cx="5760720" cy="3807460"/>
+            <wp:effectExtent l="0" t="0" r="0" b="2540"/>
+            <wp:wrapNone/>
+            <wp:docPr id="16" name="Grafik 16"/>
+            <wp:cNvGraphicFramePr>
+              <a:graphicFrameLocks xmlns:a="http://schemas.openxmlformats.org/drawingml/2006/main" noChangeAspect="1"/>
+            </wp:cNvGraphicFramePr>
+            <a:graphic xmlns:a="http://schemas.openxmlformats.org/drawingml/2006/main">
+              <a:graphicData uri="http://schemas.openxmlformats.org/drawingml/2006/picture">
+                <pic:pic xmlns:pic="http://schemas.openxmlformats.org/drawingml/2006/picture">
+                  <pic:nvPicPr>
+                    <pic:cNvPr id="2" name="Diagramm.png"/>
+                    <pic:cNvPicPr/>
+                  </pic:nvPicPr>
+                  <pic:blipFill>
+                    <a:blip r:embed="rId4" cstate="print">
+                      <a:extLst>
+                        <a:ext uri="{28A0092B-C50C-407E-A947-70E740481C1C}">
+                          <a14:useLocalDpi xmlns:a14="http://schemas.microsoft.com/office/drawing/2010/main" val="0"/>
+                        </a:ext>
+                      </a:extLst>
+                    </a:blip>
+                    <a:stretch>
+                      <a:fillRect/>
+                    </a:stretch>
+                  </pic:blipFill>
+                  <pic:spPr>
+                    <a:xfrm>
+                      <a:off x="0" y="0"/>
+                      <a:ext cx="5760720" cy="3807460"/>
+                    </a:xfrm>
+                    <a:prstGeom prst="rect">
+                      <a:avLst/>
+                    </a:prstGeom>
+                  </pic:spPr>
+                </pic:pic>
+              </a:graphicData>
+            </a:graphic>
+            <wp14:sizeRelH relativeFrom="page">
+              <wp14:pctWidth>0</wp14:pctWidth>
+            </wp14:sizeRelH>
+            <wp14:sizeRelV relativeFrom="page">
+              <wp14:pctHeight>0</wp14:pctHeight>
+            </wp14:sizeRelV>
+          </wp:anchor>
+        </w:drawing>
+      </w:r>
+      <w:r>
+        <w:rPr>
+          <w:noProof/>
+        </w:rPr>
+        <mc:AlternateContent>
+          <mc:Choice Requires="wps">
+            <w:drawing>
+              <wp:anchor distT="45720" distB="45720" distL="114300" distR="114300" simplePos="0" relativeHeight="251675648" behindDoc="0" locked="1" layoutInCell="1" allowOverlap="1" wp14:anchorId="0A800F33" wp14:editId="6DD3D378">
+                <wp:simplePos x="0" y="0"/>
+                <wp:positionH relativeFrom="column">
+                  <wp:posOffset>-388620</wp:posOffset>
+                </wp:positionH>
+                <wp:positionV relativeFrom="page">
+                  <wp:posOffset>3236595</wp:posOffset>
+                </wp:positionV>
+                <wp:extent cx="2303780" cy="586740"/>
+                <wp:effectExtent l="0" t="0" r="0" b="3810"/>
+                <wp:wrapNone/>
+                <wp:docPr id="13" name="Textfeld 2"/>
+                <wp:cNvGraphicFramePr>
+                  <a:graphicFrameLocks xmlns:a="http://schemas.openxmlformats.org/drawingml/2006/main"/>
+                </wp:cNvGraphicFramePr>
+                <a:graphic xmlns:a="http://schemas.openxmlformats.org/drawingml/2006/main">
+                  <a:graphicData uri="http://schemas.microsoft.com/office/word/2010/wordprocessingShape">
+                    <wps:wsp>
+                      <wps:cNvSpPr txBox="1">
+                        <a:spLocks noChangeArrowheads="1"/>
+                      </wps:cNvSpPr>
+                      <wps:spPr bwMode="auto">
+                        <a:xfrm>
+                          <a:off x="0" y="0"/>
+                          <a:ext cx="2303780" cy="586740"/>
+                        </a:xfrm>
+                        <a:prstGeom prst="rect">
+                          <a:avLst/>
+                        </a:prstGeom>
+                        <a:noFill/>
+                        <a:ln w="9525">
+                          <a:noFill/>
+                          <a:miter lim="800000"/>
+                          <a:headEnd/>
+                          <a:tailEnd/>
+                        </a:ln>
+                      </wps:spPr>
+                      <wps:txbx>
+                        <w:txbxContent>
+                          <w:p>
+                            <w:pPr>
+                              <w:spacing w:after="0"/>
+                              <w:jc w:val="center"/>
+                            </w:pPr>
+                            <w:r>
+                              <w:t>10(9-11) kg B</w:t>
+                            </w:r>
+                          </w:p>
+                        </w:txbxContent>
+                      </wps:txbx>
+                      <wps:bodyPr rot="0" vert="horz" wrap="square" lIns="91440" tIns="45720" rIns="91440" bIns="45720" anchor="t" anchorCtr="0">
+                        <a:noAutofit/>
+                      </wps:bodyPr>
+                    </wps:wsp>
+                  </a:graphicData>
+                </a:graphic>
+                <wp14:sizeRelH relativeFrom="margin">
+                  <wp14:pctWidth>40000</wp14:pctWidth>
+                </wp14:sizeRelH>
+                <wp14:sizeRelV relativeFrom="margin">
+                  <wp14:pctHeight>0</wp14:pctHeight>
+                </wp14:sizeRelV>
+              </wp:anchor>
+            </w:drawing>
+          </mc:Choice>
+          <mc:Fallback>
+            <w:pict>
+              <v:shape w14:anchorId="0A800F33" id="_x0000_s1035" type="#_x0000_t202" style="position:absolute;margin-left:-30.6pt;margin-top:254.85pt;width:181.4pt;height:46.2pt;z-index:251675648;visibility:visible;mso-wrap-style:square;mso-width-percent:400;mso-height-percent:0;mso-wrap-distance-left:9pt;mso-wrap-distance-top:3.6pt;mso-wrap-distance-right:9pt;mso-wrap-distance-bottom:3.6pt;mso-position-horizontal:absolute;mso-position-horizontal-relative:text;mso-position-vertical:absolute;mso-position-vertical-relative:page;mso-width-percent:400;mso-height-percent:0;mso-width-relative:margin;mso-height-relative:margin;v-text-anchor:top" o:gfxdata="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" filled="f" stroked="f">
+                <v:textbox>
+                  <w:txbxContent>
+                    <w:p>
+                      <w:pPr>
+                        <w:spacing w:after="0"/>
+                        <w:jc w:val="center"/>
+                      </w:pPr>
+                      <w:r>
+                        <w:t>10(9-11) kg B</w:t>
+                      </w:r>
+                    </w:p>
+                  </w:txbxContent>
+                </v:textbox>
+                <w10:wrap anchory="page"/>
+                <w10:anchorlock/>
+              </v:shape>
+            </w:pict>
+          </mc:Fallback>
+        </mc:AlternateContent>
+      </w:r>
+      <w:r>
+        <w:rPr>
+          <w:noProof/>
+          <w:sz w:val="24"/>
+          <w:szCs w:val="24"/>
+        </w:rPr>
+        <mc:AlternateContent>
+          <mc:Choice Requires="wps">
+            <w:drawing>
+              <wp:anchor distT="45720" distB="45720" distL="114300" distR="114300" simplePos="0" relativeHeight="251676672" behindDoc="0" locked="1" layoutInCell="1" allowOverlap="1" wp14:anchorId="72649F6A" wp14:editId="194487BE">
+                <wp:simplePos x="0" y="0"/>
+                <wp:positionH relativeFrom="column">
+                  <wp:posOffset>-390525</wp:posOffset>
+                </wp:positionH>
+                <wp:positionV relativeFrom="page">
+                  <wp:posOffset>3960495</wp:posOffset>
+                </wp:positionV>
+                <wp:extent cx="2303780" cy="586740"/>
+                <wp:effectExtent l="0" t="0" r="0" b="3810"/>
+                <wp:wrapNone/>
+                <wp:docPr id="14" name="Textfeld 2"/>
+                <wp:cNvGraphicFramePr>
+                  <a:graphicFrameLocks xmlns:a="http://schemas.openxmlformats.org/drawingml/2006/main"/>
+                </wp:cNvGraphicFramePr>
+                <a:graphic xmlns:a="http://schemas.openxmlformats.org/drawingml/2006/main">
+                  <a:graphicData uri="http://schemas.microsoft.com/office/word/2010/wordprocessingShape">
+                    <wps:wsp>
+                      <wps:cNvSpPr txBox="1">
+                        <a:spLocks noChangeArrowheads="1"/>
+                      </wps:cNvSpPr>
+                      <wps:spPr bwMode="auto">
+                        <a:xfrm>
+                          <a:off x="0" y="0"/>
+                          <a:ext cx="2303780" cy="586740"/>
+                        </a:xfrm>
+                        <a:prstGeom prst="rect">
+                          <a:avLst/>
+                        </a:prstGeom>
+                        <a:noFill/>
+                        <a:ln w="9525">
+                          <a:noFill/>
+                          <a:miter lim="800000"/>
+                          <a:headEnd/>
+                          <a:tailEnd/>
+                        </a:ln>
+                      </wps:spPr>
+                      <wps:txbx>
+                        <w:txbxContent>
+                          <w:p>
+                            <w:pPr>
+                              <w:spacing w:after="0"/>
+                              <w:jc w:val="center"/>
+                            </w:pPr>
+                            <w:r>
+                              <w:t>10(9-11) kg C</w:t>
+                            </w:r>
+                          </w:p>
+                        </w:txbxContent>
+                      </wps:txbx>
+                      <wps:bodyPr rot="0" vert="horz" wrap="square" lIns="91440" tIns="45720" rIns="91440" bIns="45720" anchor="b" anchorCtr="0">
+                        <a:noAutofit/>
+                      </wps:bodyPr>
+                    </wps:wsp>
+                  </a:graphicData>
+                </a:graphic>
+                <wp14:sizeRelH relativeFrom="margin">
+                  <wp14:pctWidth>40000</wp14:pctWidth>
+                </wp14:sizeRelH>
+                <wp14:sizeRelV relativeFrom="margin">
+                  <wp14:pctHeight>0</wp14:pctHeight>
+                </wp14:sizeRelV>
+              </wp:anchor>
+            </w:drawing>
+          </mc:Choice>
+          <mc:Fallback>
+            <w:pict>
+              <v:shape w14:anchorId="72649F6A" id="_x0000_s1036" type="#_x0000_t202" style="position:absolute;margin-left:-30.75pt;margin-top:311.85pt;width:181.4pt;height:46.2pt;z-index:251676672;visibility:visible;mso-wrap-style:square;mso-width-percent:400;mso-height-percent:0;mso-wrap-distance-left:9pt;mso-wrap-distance-top:3.6pt;mso-wrap-distance-right:9pt;mso-wrap-distance-bottom:3.6pt;mso-position-horizontal:absolute;mso-position-horizontal-relative:text;mso-position-vertical:absolute;mso-position-vertical-relative:page;mso-width-percent:400;mso-height-percent:0;mso-width-relative:margin;mso-height-relative:margin;v-text-anchor:bottom" o:gfxdata="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" filled="f" stroked="f">
+                <v:textbox>
+                  <w:txbxContent>
+                    <w:p>
+                      <w:pPr>
+                        <w:spacing w:after="0"/>
+                        <w:jc w:val="center"/>
+                      </w:pPr>
+                      <w:r>
+                        <w:t>10(9-11) kg C</w:t>
+                      </w:r>
+                    </w:p>
+                  </w:txbxContent>
+                </v:textbox>
+                <w10:wrap anchory="page"/>
+                <w10:anchorlock/>
+              </v:shape>
+            </w:pict>
+          </mc:Fallback>
+        </mc:AlternateContent>
+      </w:r>
+      <w:r>
+        <w:rPr>
+          <w:noProof/>
+          <w:sz w:val="24"/>
+          <w:szCs w:val="24"/>
+        </w:rPr>
+        <mc:AlternateContent>
+          <mc:Choice Requires="wps">
+            <w:drawing>
+              <wp:anchor distT="45720" distB="45720" distL="114300" distR="114300" simplePos="0" relativeHeight="251677696" behindDoc="0" locked="1" layoutInCell="1" allowOverlap="1" wp14:anchorId="75183C97" wp14:editId="3DD97261">
+                <wp:simplePos x="0" y="0"/>
+                <wp:positionH relativeFrom="column">
+                  <wp:posOffset>-403860</wp:posOffset>
+                </wp:positionH>
+                <wp:positionV relativeFrom="page">
+                  <wp:posOffset>5312410</wp:posOffset>
+                </wp:positionV>
+                <wp:extent cx="2303780" cy="586740"/>
+                <wp:effectExtent l="0" t="0" r="0" b="3810"/>
+                <wp:wrapNone/>
+                <wp:docPr id="15" name="Textfeld 2"/>
+                <wp:cNvGraphicFramePr>
+                  <a:graphicFrameLocks xmlns:a="http://schemas.openxmlformats.org/drawingml/2006/main"/>
+                </wp:cNvGraphicFramePr>
+                <a:graphic xmlns:a="http://schemas.openxmlformats.org/drawingml/2006/main">
+                  <a:graphicData uri="http://schemas.microsoft.com/office/word/2010/wordprocessingShape">
+                    <wps:wsp>
+                      <wps:cNvSpPr txBox="1">
+                        <a:spLocks noChangeArrowheads="1"/>
+                      </wps:cNvSpPr>
+                      <wps:spPr bwMode="auto">
+                        <a:xfrm>
+                          <a:off x="0" y="0"/>
+                          <a:ext cx="2303780" cy="586740"/>
+                        </a:xfrm>
+                        <a:prstGeom prst="rect">
+                          <a:avLst/>
+                        </a:prstGeom>
+                        <a:noFill/>
+                        <a:ln w="9525">
+                          <a:noFill/>
+                          <a:miter lim="800000"/>
+                          <a:headEnd/>
+                          <a:tailEnd/>
+                        </a:ln>
+                      </wps:spPr>
+                      <wps:txbx>
+                        <w:txbxContent>
+                          <w:p>
+                            <w:pPr>
+                              <w:spacing w:after="0"/>
+                              <w:jc w:val="center"/>
+                            </w:pPr>
+                            <w:r>
+                              <w:t>8</w:t>
+                            </w:r>
+                            <w:r>
+                              <w:t>(</w:t>
+                            </w:r>
+                            <w:r>
+                              <w:t>6</w:t>
+                            </w:r>
+                            <w:r>
+                              <w:t>-1</w:t>
+                            </w:r>
+                            <w:r>
+                              <w:t>0</w:t>
+                            </w:r>
+                            <w:r>
+                              <w:t>) kg B</w:t>
+                            </w:r>
+                          </w:p>
+                        </w:txbxContent>
+                      </wps:txbx>
+                      <wps:bodyPr rot="0" vert="horz" wrap="square" lIns="91440" tIns="45720" rIns="91440" bIns="45720" anchor="t" anchorCtr="0">
+                        <a:noAutofit/>
+                      </wps:bodyPr>
+                    </wps:wsp>
+                  </a:graphicData>
+                </a:graphic>
+                <wp14:sizeRelH relativeFrom="margin">
+                  <wp14:pctWidth>40000</wp14:pctWidth>
+                </wp14:sizeRelH>
+                <wp14:sizeRelV relativeFrom="margin">
+                  <wp14:pctHeight>0</wp14:pctHeight>
+                </wp14:sizeRelV>
+              </wp:anchor>
+            </w:drawing>
+          </mc:Choice>
+          <mc:Fallback>
+            <w:pict>
+              <v:shape w14:anchorId="75183C97" id="_x0000_s1037" type="#_x0000_t202" style="position:absolute;margin-left:-31.8pt;margin-top:418.3pt;width:181.4pt;height:46.2pt;z-index:251677696;visibility:visible;mso-wrap-style:square;mso-width-percent:400;mso-height-percent:0;mso-wrap-distance-left:9pt;mso-wrap-distance-top:3.6pt;mso-wrap-distance-right:9pt;mso-wrap-distance-bottom:3.6pt;mso-position-horizontal:absolute;mso-position-horizontal-relative:text;mso-position-vertical:absolute;mso-position-vertical-relative:page;mso-width-percent:400;mso-height-percent:0;mso-width-relative:margin;mso-height-relative:margin;v-text-anchor:top" o:gfxdata="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" filled="f" stroked="f">
+                <v:textbox>
+                  <w:txbxContent>
+                    <w:p>
+                      <w:pPr>
+                        <w:spacing w:after="0"/>
+                        <w:jc w:val="center"/>
+                      </w:pPr>
+                      <w:r>
+                        <w:t>8</w:t>
+                      </w:r>
+                      <w:r>
+                        <w:t>(</w:t>
+                      </w:r>
+                      <w:r>
+                        <w:t>6</w:t>
+                      </w:r>
+                      <w:r>
+                        <w:t>-1</w:t>
+                      </w:r>
+                      <w:r>
+                        <w:t>0</w:t>
+                      </w:r>
+                      <w:r>
+                        <w:t>) kg B</w:t>
+                      </w:r>
+                    </w:p>
+                  </w:txbxContent>
+                </v:textbox>
+                <w10:wrap anchory="page"/>
+                <w10:anchorlock/>
+              </v:shape>
+            </w:pict>
+          </mc:Fallback>
+        </mc:AlternateContent>
+      </w:r>
+    </w:p>
+    <w:p/>
+    <w:p/>
+    <w:p/>
+    <w:p/>
+    <w:p/>
+    <w:p/>
+    <w:p/>
+    <w:p/>
+    <w:p/>
+    <w:p/>
+    <w:p/>
+    <w:p/>
+    <w:p/>
+    <w:p/>
+    <w:p/>
+    <w:p/>
+    <w:p>
+      <w:r>
+        <w:t>Sachbilanz:</w:t>
+      </w:r>
+    </w:p>
+    <w:p>
+      <w:r>
+        <w:drawing>
+          <wp:inline distT="0" distB="0" distL="0" distR="0">
+            <wp:extent cx="9072245" cy="4760595"/>
+            <wp:effectExtent l="0" t="0" r="0" b="1905"/>
+            <wp:docPr id="17" name="Grafik 17"/>
+            <wp:cNvGraphicFramePr>
+              <a:graphicFrameLocks xmlns:a="http://schemas.openxmlformats.org/drawingml/2006/main" noChangeAspect="1"/>
+            </wp:cNvGraphicFramePr>
+            <a:graphic xmlns:a="http://schemas.openxmlformats.org/drawingml/2006/main">
+              <a:graphicData uri="http://schemas.openxmlformats.org/drawingml/2006/picture">
+                <pic:pic xmlns:pic="http://schemas.openxmlformats.org/drawingml/2006/picture">
+                  <pic:nvPicPr>
+                    <pic:cNvPr id="0" name="Picture 1"/>
+                    <pic:cNvPicPr>
+                      <a:picLocks noChangeAspect="1" noChangeArrowheads="1"/>
+                    </pic:cNvPicPr>
+                  </pic:nvPicPr>
+                  <pic:blipFill>
+                    <a:blip r:embed="rId7">
+                      <a:extLst>
+                        <a:ext uri="{28A0092B-C50C-407E-A947-70E740481C1C}">
+                          <a14:useLocalDpi xmlns:a14="http://schemas.microsoft.com/office/drawing/2010/main" val="0"/>
+                        </a:ext>
+                      </a:extLst>
+                    </a:blip>
+                    <a:srcRect/>
+                    <a:stretch>
+                      <a:fillRect/>
+                    </a:stretch>
+                  </pic:blipFill>
+                  <pic:spPr bwMode="auto">
+                    <a:xfrm>
+                      <a:off x="0" y="0"/>
+                      <a:ext cx="9072245" cy="4760595"/>
+                    </a:xfrm>
+                    <a:prstGeom prst="rect">
+                      <a:avLst/>
+                    </a:prstGeom>
+                    <a:noFill/>
+                    <a:ln>
+                      <a:noFill/>
+                    </a:ln>
+                  </pic:spPr>
+                </pic:pic>
+              </a:graphicData>
+            </a:graphic>
+          </wp:inline>
+        </w:drawing>
+      </w:r>
+    </w:p>
+    <w:p/>
+    <w:p>
+      <w:pPr>
+        <w:spacing w:after="0" w:line="240" w:lineRule="auto"/>
+        <w:rPr>
+          <w:rFonts w:ascii="Calibri" w:eastAsia="Times New Roman" w:hAnsi="Calibri" w:cs="Times New Roman"/>
+          <w:b/>
+          <w:bCs/>
+          <w:color w:val="000000"/>
+          <w:sz w:val="28"/>
+          <w:szCs w:val="28"/>
+          <w:u w:val="single"/>
+          <w:lang w:eastAsia="de-DE"/>
+        </w:rPr>
+      </w:pPr>
+      <w:r>
+        <w:rPr>
+          <w:rFonts w:ascii="Calibri" w:eastAsia="Times New Roman" w:hAnsi="Calibri" w:cs="Times New Roman"/>
+          <w:b/>
+          <w:bCs/>
+          <w:color w:val="000000"/>
+          <w:sz w:val="28"/>
+          <w:szCs w:val="28"/>
+          <w:u w:val="single"/>
+          <w:lang w:eastAsia="de-DE"/>
+        </w:rPr>
+        <w:lastRenderedPageBreak/>
+        <w:t>Bsp02-02-3erYPSILON_01_B</w:t>
+      </w:r>
+      <w:r>
+        <w:rPr>
+          <w:rFonts w:ascii="Calibri" w:eastAsia="Times New Roman" w:hAnsi="Calibri" w:cs="Times New Roman"/>
+          <w:b/>
+          <w:bCs/>
+          <w:color w:val="000000"/>
+          <w:sz w:val="28"/>
+          <w:szCs w:val="28"/>
+          <w:u w:val="single"/>
+          <w:lang w:eastAsia="de-DE"/>
+        </w:rPr>
+        <w:t>_StMw</w:t>
+      </w:r>
+      <w:r>
+        <w:rPr>
+          <w:rFonts w:ascii="Calibri" w:eastAsia="Times New Roman" w:hAnsi="Calibri" w:cs="Times New Roman"/>
+          <w:b/>
+          <w:bCs/>
+          <w:color w:val="000000"/>
+          <w:sz w:val="28"/>
+          <w:szCs w:val="28"/>
+          <w:u w:val="single"/>
+          <w:lang w:eastAsia="de-DE"/>
+        </w:rPr>
+        <w:t>_P2_</w:t>
+      </w:r>
+      <w:r>
+        <w:rPr>
+          <w:rFonts w:ascii="Calibri" w:eastAsia="Times New Roman" w:hAnsi="Calibri" w:cs="Times New Roman"/>
+          <w:b/>
+          <w:bCs/>
+          <w:color w:val="000000"/>
+          <w:sz w:val="28"/>
+          <w:szCs w:val="28"/>
+          <w:u w:val="single"/>
+          <w:lang w:eastAsia="de-DE"/>
+        </w:rPr>
+        <w:t>o</w:t>
+      </w:r>
+    </w:p>
+    <w:p>
+      <w:pPr>
+        <w:spacing w:after="0" w:line="240" w:lineRule="auto"/>
+        <w:rPr>
+          <w:sz w:val="24"/>
+          <w:szCs w:val="24"/>
+        </w:rPr>
+      </w:pPr>
+      <w:r>
+        <w:rPr>
+          <w:sz w:val="24"/>
+          <w:szCs w:val="24"/>
+        </w:rPr>
+        <w:t xml:space="preserve">Datei: </w:t>
+      </w:r>
+      <w:r>
+        <w:rPr>
+          <w:sz w:val="24"/>
+          <w:szCs w:val="24"/>
+        </w:rPr>
+        <w:t>Bsp02-02-3erYPSILON_01_B</w:t>
+      </w:r>
+      <w:r>
+        <w:rPr>
+          <w:sz w:val="24"/>
+          <w:szCs w:val="24"/>
+        </w:rPr>
+        <w:t>_StMw</w:t>
+      </w:r>
+      <w:r>
+        <w:rPr>
+          <w:sz w:val="24"/>
+          <w:szCs w:val="24"/>
+        </w:rPr>
+        <w:t>_P2_</w:t>
+      </w:r>
+      <w:r>
+        <w:rPr>
+          <w:sz w:val="24"/>
+          <w:szCs w:val="24"/>
+        </w:rPr>
+        <w:t>o</w:t>
+      </w:r>
+      <w:r>
+        <w:rPr>
+          <w:sz w:val="24"/>
+          <w:szCs w:val="24"/>
+        </w:rPr>
+        <w:t xml:space="preserve">.xml (B Standardabweichung erhöht, </w:t>
+      </w:r>
+      <w:r>
+        <w:rPr>
+          <w:sz w:val="24"/>
+          <w:szCs w:val="24"/>
+        </w:rPr>
+        <w:t xml:space="preserve">B </w:t>
+      </w:r>
+      <w:r>
+        <w:rPr>
+          <w:sz w:val="24"/>
+          <w:szCs w:val="24"/>
+        </w:rPr>
+        <w:t>Mittelwert verkleinert</w:t>
+      </w:r>
+      <w:r>
+        <w:rPr>
+          <w:sz w:val="24"/>
+          <w:szCs w:val="24"/>
+        </w:rPr>
+        <w:t xml:space="preserve">, P2 </w:t>
+      </w:r>
+      <w:proofErr w:type="spellStart"/>
+      <w:r>
+        <w:rPr>
+          <w:sz w:val="24"/>
+          <w:szCs w:val="24"/>
+        </w:rPr>
+        <w:t>output</w:t>
+      </w:r>
+      <w:proofErr w:type="spellEnd"/>
+      <w:r>
+        <w:rPr>
+          <w:sz w:val="24"/>
+          <w:szCs w:val="24"/>
+        </w:rPr>
+        <w:t xml:space="preserve"> erhöht</w:t>
+      </w:r>
+      <w:r>
+        <w:rPr>
+          <w:sz w:val="24"/>
+          <w:szCs w:val="24"/>
+        </w:rPr>
+        <w:t>)</w:t>
+      </w:r>
+    </w:p>
+    <w:p>
+      <w:pPr>
+        <w:spacing w:after="0" w:line="240" w:lineRule="auto"/>
+        <w:rPr>
+          <w:sz w:val="24"/>
+          <w:szCs w:val="24"/>
+        </w:rPr>
+      </w:pPr>
+    </w:p>
+    <w:p>
+      <w:pPr>
+        <w:spacing w:after="0" w:line="240" w:lineRule="auto"/>
+        <w:rPr>
+          <w:sz w:val="24"/>
+          <w:szCs w:val="24"/>
+        </w:rPr>
+      </w:pPr>
+      <w:r>
+        <w:rPr>
+          <w:noProof/>
+        </w:rPr>
+        <mc:AlternateContent>
+          <mc:Choice Requires="wps">
+            <w:drawing>
+              <wp:anchor distT="45720" distB="45720" distL="114300" distR="114300" simplePos="0" relativeHeight="251680768" behindDoc="0" locked="1" layoutInCell="1" allowOverlap="1" wp14:anchorId="4F04B038" wp14:editId="01E9311C">
+                <wp:simplePos x="0" y="0"/>
+                <wp:positionH relativeFrom="column">
+                  <wp:posOffset>-400050</wp:posOffset>
+                </wp:positionH>
+                <wp:positionV relativeFrom="page">
+                  <wp:posOffset>1865630</wp:posOffset>
+                </wp:positionV>
+                <wp:extent cx="2303780" cy="586740"/>
+                <wp:effectExtent l="0" t="0" r="0" b="3810"/>
+                <wp:wrapNone/>
+                <wp:docPr id="20" name="Textfeld 2"/>
+                <wp:cNvGraphicFramePr>
+                  <a:graphicFrameLocks xmlns:a="http://schemas.openxmlformats.org/drawingml/2006/main"/>
+                </wp:cNvGraphicFramePr>
+                <a:graphic xmlns:a="http://schemas.openxmlformats.org/drawingml/2006/main">
+                  <a:graphicData uri="http://schemas.microsoft.com/office/word/2010/wordprocessingShape">
+                    <wps:wsp>
+                      <wps:cNvSpPr txBox="1">
+                        <a:spLocks noChangeArrowheads="1"/>
+                      </wps:cNvSpPr>
+                      <wps:spPr bwMode="auto">
+                        <a:xfrm>
+                          <a:off x="0" y="0"/>
+                          <a:ext cx="2303780" cy="586740"/>
+                        </a:xfrm>
+                        <a:prstGeom prst="rect">
+                          <a:avLst/>
+                        </a:prstGeom>
+                        <a:noFill/>
+                        <a:ln w="9525">
+                          <a:noFill/>
+                          <a:miter lim="800000"/>
+                          <a:headEnd/>
+                          <a:tailEnd/>
+                        </a:ln>
+                      </wps:spPr>
+                      <wps:txbx>
+                        <w:txbxContent>
+                          <w:p>
+                            <w:pPr>
+                              <w:spacing w:after="0"/>
+                              <w:jc w:val="center"/>
+                            </w:pPr>
+                            <w:r>
+                              <w:t>10(9-11) kg A</w:t>
+                            </w:r>
+                          </w:p>
+                        </w:txbxContent>
+                      </wps:txbx>
+                      <wps:bodyPr rot="0" vert="horz" wrap="square" lIns="91440" tIns="45720" rIns="91440" bIns="45720" anchor="b" anchorCtr="0">
+                        <a:noAutofit/>
+                      </wps:bodyPr>
+                    </wps:wsp>
+                  </a:graphicData>
+                </a:graphic>
+                <wp14:sizeRelH relativeFrom="margin">
+                  <wp14:pctWidth>40000</wp14:pctWidth>
+                </wp14:sizeRelH>
+                <wp14:sizeRelV relativeFrom="margin">
+                  <wp14:pctHeight>0</wp14:pctHeight>
+                </wp14:sizeRelV>
+              </wp:anchor>
+            </w:drawing>
+          </mc:Choice>
+          <mc:Fallback>
+            <w:pict>
+              <v:shape w14:anchorId="4F04B038" id="_x0000_s1038" type="#_x0000_t202" style="position:absolute;margin-left:-31.5pt;margin-top:146.9pt;width:181.4pt;height:46.2pt;z-index:251680768;visibility:visible;mso-wrap-style:square;mso-width-percent:400;mso-height-percent:0;mso-wrap-distance-left:9pt;mso-wrap-distance-top:3.6pt;mso-wrap-distance-right:9pt;mso-wrap-distance-bottom:3.6pt;mso-position-horizontal:absolute;mso-position-horizontal-relative:text;mso-position-vertical:absolute;mso-position-vertical-relative:page;mso-width-percent:400;mso-height-percent:0;mso-width-relative:margin;mso-height-relative:margin;v-text-anchor:bottom" o:gfxdata="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" filled="f" stroked="f">
+                <v:textbox>
+                  <w:txbxContent>
+                    <w:p>
+                      <w:pPr>
+                        <w:spacing w:after="0"/>
+                        <w:jc w:val="center"/>
+                      </w:pPr>
+                      <w:r>
+                        <w:t>10(9-11) kg A</w:t>
+                      </w:r>
+                    </w:p>
+                  </w:txbxContent>
+                </v:textbox>
+                <w10:wrap anchory="page"/>
+                <w10:anchorlock/>
+              </v:shape>
+            </w:pict>
+          </mc:Fallback>
+        </mc:AlternateContent>
+      </w:r>
+    </w:p>
+    <w:p>
+      <w:r>
+        <w:rPr>
+          <w:noProof/>
+        </w:rPr>
+        <w:drawing>
+          <wp:anchor distT="0" distB="0" distL="114300" distR="114300" simplePos="0" relativeHeight="251679744" behindDoc="1" locked="0" layoutInCell="1" allowOverlap="1" wp14:anchorId="6A0DADB3" wp14:editId="29CDA484">
+            <wp:simplePos x="0" y="0"/>
+            <wp:positionH relativeFrom="margin">
+              <wp:posOffset>-1232</wp:posOffset>
+            </wp:positionH>
+            <wp:positionV relativeFrom="page">
+              <wp:posOffset>1964728</wp:posOffset>
+            </wp:positionV>
+            <wp:extent cx="5760720" cy="3807460"/>
+            <wp:effectExtent l="0" t="0" r="0" b="2540"/>
+            <wp:wrapNone/>
+            <wp:docPr id="24" name="Grafik 24"/>
+            <wp:cNvGraphicFramePr>
+              <a:graphicFrameLocks xmlns:a="http://schemas.openxmlformats.org/drawingml/2006/main" noChangeAspect="1"/>
+            </wp:cNvGraphicFramePr>
+            <a:graphic xmlns:a="http://schemas.openxmlformats.org/drawingml/2006/main">
+              <a:graphicData uri="http://schemas.openxmlformats.org/drawingml/2006/picture">
+                <pic:pic xmlns:pic="http://schemas.openxmlformats.org/drawingml/2006/picture">
+                  <pic:nvPicPr>
+                    <pic:cNvPr id="2" name="Diagramm.png"/>
+                    <pic:cNvPicPr/>
+                  </pic:nvPicPr>
+                  <pic:blipFill>
+                    <a:blip r:embed="rId4" cstate="print">
+                      <a:extLst>
+                        <a:ext uri="{28A0092B-C50C-407E-A947-70E740481C1C}">
+                          <a14:useLocalDpi xmlns:a14="http://schemas.microsoft.com/office/drawing/2010/main" val="0"/>
+                        </a:ext>
+                      </a:extLst>
+                    </a:blip>
+                    <a:stretch>
+                      <a:fillRect/>
+                    </a:stretch>
+                  </pic:blipFill>
+                  <pic:spPr>
+                    <a:xfrm>
+                      <a:off x="0" y="0"/>
+                      <a:ext cx="5760720" cy="3807460"/>
+                    </a:xfrm>
+                    <a:prstGeom prst="rect">
+                      <a:avLst/>
+                    </a:prstGeom>
+                  </pic:spPr>
+                </pic:pic>
+              </a:graphicData>
+            </a:graphic>
+            <wp14:sizeRelH relativeFrom="page">
+              <wp14:pctWidth>0</wp14:pctWidth>
+            </wp14:sizeRelH>
+            <wp14:sizeRelV relativeFrom="page">
+              <wp14:pctHeight>0</wp14:pctHeight>
+            </wp14:sizeRelV>
+          </wp:anchor>
+        </w:drawing>
+      </w:r>
+      <w:r>
+        <w:rPr>
+          <w:noProof/>
+        </w:rPr>
+        <mc:AlternateContent>
+          <mc:Choice Requires="wps">
+            <w:drawing>
+              <wp:anchor distT="45720" distB="45720" distL="114300" distR="114300" simplePos="0" relativeHeight="251681792" behindDoc="0" locked="1" layoutInCell="1" allowOverlap="1" wp14:anchorId="512D296E" wp14:editId="4C9B33C2">
+                <wp:simplePos x="0" y="0"/>
+                <wp:positionH relativeFrom="column">
+                  <wp:posOffset>-388620</wp:posOffset>
+                </wp:positionH>
+                <wp:positionV relativeFrom="page">
+                  <wp:posOffset>3236595</wp:posOffset>
+                </wp:positionV>
+                <wp:extent cx="2303780" cy="586740"/>
+                <wp:effectExtent l="0" t="0" r="0" b="3810"/>
+                <wp:wrapNone/>
+                <wp:docPr id="21" name="Textfeld 2"/>
+                <wp:cNvGraphicFramePr>
+                  <a:graphicFrameLocks xmlns:a="http://schemas.openxmlformats.org/drawingml/2006/main"/>
+                </wp:cNvGraphicFramePr>
+                <a:graphic xmlns:a="http://schemas.openxmlformats.org/drawingml/2006/main">
+                  <a:graphicData uri="http://schemas.microsoft.com/office/word/2010/wordprocessingShape">
+                    <wps:wsp>
+                      <wps:cNvSpPr txBox="1">
+                        <a:spLocks noChangeArrowheads="1"/>
+                      </wps:cNvSpPr>
+                      <wps:spPr bwMode="auto">
+                        <a:xfrm>
+                          <a:off x="0" y="0"/>
+                          <a:ext cx="2303780" cy="586740"/>
+                        </a:xfrm>
+                        <a:prstGeom prst="rect">
+                          <a:avLst/>
+                        </a:prstGeom>
+                        <a:noFill/>
+                        <a:ln w="9525">
+                          <a:noFill/>
+                          <a:miter lim="800000"/>
+                          <a:headEnd/>
+                          <a:tailEnd/>
+                        </a:ln>
+                      </wps:spPr>
+                      <wps:txbx>
+                        <w:txbxContent>
+                          <w:p>
+                            <w:pPr>
+                              <w:spacing w:after="0"/>
+                              <w:jc w:val="center"/>
+                            </w:pPr>
+                            <w:r>
+                              <w:t>10(9-11) kg B</w:t>
+                            </w:r>
+                          </w:p>
+                        </w:txbxContent>
+                      </wps:txbx>
+                      <wps:bodyPr rot="0" vert="horz" wrap="square" lIns="91440" tIns="45720" rIns="91440" bIns="45720" anchor="t" anchorCtr="0">
+                        <a:noAutofit/>
+                      </wps:bodyPr>
+                    </wps:wsp>
+                  </a:graphicData>
+                </a:graphic>
+                <wp14:sizeRelH relativeFrom="margin">
+                  <wp14:pctWidth>40000</wp14:pctWidth>
+                </wp14:sizeRelH>
+                <wp14:sizeRelV relativeFrom="margin">
+                  <wp14:pctHeight>0</wp14:pctHeight>
+                </wp14:sizeRelV>
+              </wp:anchor>
+            </w:drawing>
+          </mc:Choice>
+          <mc:Fallback>
+            <w:pict>
+              <v:shape w14:anchorId="512D296E" id="_x0000_s1039" type="#_x0000_t202" style="position:absolute;margin-left:-30.6pt;margin-top:254.85pt;width:181.4pt;height:46.2pt;z-index:251681792;visibility:visible;mso-wrap-style:square;mso-width-percent:400;mso-height-percent:0;mso-wrap-distance-left:9pt;mso-wrap-distance-top:3.6pt;mso-wrap-distance-right:9pt;mso-wrap-distance-bottom:3.6pt;mso-position-horizontal:absolute;mso-position-horizontal-relative:text;mso-position-vertical:absolute;mso-position-vertical-relative:page;mso-width-percent:400;mso-height-percent:0;mso-width-relative:margin;mso-height-relative:margin;v-text-anchor:top" o:gfxdata="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" filled="f" stroked="f">
+                <v:textbox>
+                  <w:txbxContent>
+                    <w:p>
+                      <w:pPr>
+                        <w:spacing w:after="0"/>
+                        <w:jc w:val="center"/>
+                      </w:pPr>
+                      <w:r>
+                        <w:t>10(9-11) kg B</w:t>
+                      </w:r>
+                    </w:p>
+                  </w:txbxContent>
+                </v:textbox>
+                <w10:wrap anchory="page"/>
+                <w10:anchorlock/>
+              </v:shape>
+            </w:pict>
+          </mc:Fallback>
+        </mc:AlternateContent>
+      </w:r>
+      <w:r>
+        <w:rPr>
+          <w:noProof/>
+          <w:sz w:val="24"/>
+          <w:szCs w:val="24"/>
+        </w:rPr>
+        <mc:AlternateContent>
+          <mc:Choice Requires="wps">
+            <w:drawing>
+              <wp:anchor distT="45720" distB="45720" distL="114300" distR="114300" simplePos="0" relativeHeight="251682816" behindDoc="0" locked="1" layoutInCell="1" allowOverlap="1" wp14:anchorId="791D684C" wp14:editId="78372F1B">
+                <wp:simplePos x="0" y="0"/>
+                <wp:positionH relativeFrom="column">
+                  <wp:posOffset>-390525</wp:posOffset>
+                </wp:positionH>
+                <wp:positionV relativeFrom="page">
+                  <wp:posOffset>3960495</wp:posOffset>
+                </wp:positionV>
+                <wp:extent cx="2303780" cy="586740"/>
+                <wp:effectExtent l="0" t="0" r="0" b="3810"/>
+                <wp:wrapNone/>
+                <wp:docPr id="22" name="Textfeld 2"/>
+                <wp:cNvGraphicFramePr>
+                  <a:graphicFrameLocks xmlns:a="http://schemas.openxmlformats.org/drawingml/2006/main"/>
+                </wp:cNvGraphicFramePr>
+                <a:graphic xmlns:a="http://schemas.openxmlformats.org/drawingml/2006/main">
+                  <a:graphicData uri="http://schemas.microsoft.com/office/word/2010/wordprocessingShape">
+                    <wps:wsp>
+                      <wps:cNvSpPr txBox="1">
+                        <a:spLocks noChangeArrowheads="1"/>
+                      </wps:cNvSpPr>
+                      <wps:spPr bwMode="auto">
+                        <a:xfrm>
+                          <a:off x="0" y="0"/>
+                          <a:ext cx="2303780" cy="586740"/>
+                        </a:xfrm>
+                        <a:prstGeom prst="rect">
+                          <a:avLst/>
+                        </a:prstGeom>
+                        <a:noFill/>
+                        <a:ln w="9525">
+                          <a:noFill/>
+                          <a:miter lim="800000"/>
+                          <a:headEnd/>
+                          <a:tailEnd/>
+                        </a:ln>
+                      </wps:spPr>
+                      <wps:txbx>
+                        <w:txbxContent>
+                          <w:p>
+                            <w:pPr>
+                              <w:spacing w:after="0"/>
+                              <w:jc w:val="center"/>
+                            </w:pPr>
+                            <w:r>
+                              <w:t>10(9-11) kg C</w:t>
+                            </w:r>
+                          </w:p>
+                        </w:txbxContent>
+                      </wps:txbx>
+                      <wps:bodyPr rot="0" vert="horz" wrap="square" lIns="91440" tIns="45720" rIns="91440" bIns="45720" anchor="b" anchorCtr="0">
+                        <a:noAutofit/>
+                      </wps:bodyPr>
+                    </wps:wsp>
+                  </a:graphicData>
+                </a:graphic>
+                <wp14:sizeRelH relativeFrom="margin">
+                  <wp14:pctWidth>40000</wp14:pctWidth>
+                </wp14:sizeRelH>
+                <wp14:sizeRelV relativeFrom="margin">
+                  <wp14:pctHeight>0</wp14:pctHeight>
+                </wp14:sizeRelV>
+              </wp:anchor>
+            </w:drawing>
+          </mc:Choice>
+          <mc:Fallback>
+            <w:pict>
+              <v:shape w14:anchorId="791D684C" id="_x0000_s1040" type="#_x0000_t202" style="position:absolute;margin-left:-30.75pt;margin-top:311.85pt;width:181.4pt;height:46.2pt;z-index:251682816;visibility:visible;mso-wrap-style:square;mso-width-percent:400;mso-height-percent:0;mso-wrap-distance-left:9pt;mso-wrap-distance-top:3.6pt;mso-wrap-distance-right:9pt;mso-wrap-distance-bottom:3.6pt;mso-position-horizontal:absolute;mso-position-horizontal-relative:text;mso-position-vertical:absolute;mso-position-vertical-relative:page;mso-width-percent:400;mso-height-percent:0;mso-width-relative:margin;mso-height-relative:margin;v-text-anchor:bottom" o:gfxdata="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" filled="f" stroked="f">
+                <v:textbox>
+                  <w:txbxContent>
+                    <w:p>
+                      <w:pPr>
+                        <w:spacing w:after="0"/>
+                        <w:jc w:val="center"/>
+                      </w:pPr>
+                      <w:r>
+                        <w:t>10(9-11) kg C</w:t>
+                      </w:r>
+                    </w:p>
+                  </w:txbxContent>
+                </v:textbox>
+                <w10:wrap anchory="page"/>
+                <w10:anchorlock/>
+              </v:shape>
+            </w:pict>
+          </mc:Fallback>
+        </mc:AlternateContent>
+      </w:r>
+      <w:r>
+        <w:rPr>
+          <w:noProof/>
+          <w:sz w:val="24"/>
+          <w:szCs w:val="24"/>
+        </w:rPr>
+        <mc:AlternateContent>
+          <mc:Choice Requires="wps">
+            <w:drawing>
+              <wp:anchor distT="45720" distB="45720" distL="114300" distR="114300" simplePos="0" relativeHeight="251683840" behindDoc="0" locked="1" layoutInCell="1" allowOverlap="1" wp14:anchorId="7817169E" wp14:editId="28CB9653">
+                <wp:simplePos x="0" y="0"/>
+                <wp:positionH relativeFrom="column">
+                  <wp:posOffset>-403860</wp:posOffset>
+                </wp:positionH>
+                <wp:positionV relativeFrom="page">
+                  <wp:posOffset>5312410</wp:posOffset>
+                </wp:positionV>
+                <wp:extent cx="2303780" cy="586740"/>
+                <wp:effectExtent l="0" t="0" r="0" b="3810"/>
+                <wp:wrapNone/>
+                <wp:docPr id="23" name="Textfeld 2"/>
+                <wp:cNvGraphicFramePr>
+                  <a:graphicFrameLocks xmlns:a="http://schemas.openxmlformats.org/drawingml/2006/main"/>
+                </wp:cNvGraphicFramePr>
+                <a:graphic xmlns:a="http://schemas.openxmlformats.org/drawingml/2006/main">
+                  <a:graphicData uri="http://schemas.microsoft.com/office/word/2010/wordprocessingShape">
+                    <wps:wsp>
+                      <wps:cNvSpPr txBox="1">
+                        <a:spLocks noChangeArrowheads="1"/>
+                      </wps:cNvSpPr>
+                      <wps:spPr bwMode="auto">
+                        <a:xfrm>
+                          <a:off x="0" y="0"/>
+                          <a:ext cx="2303780" cy="586740"/>
+                        </a:xfrm>
+                        <a:prstGeom prst="rect">
+                          <a:avLst/>
+                        </a:prstGeom>
+                        <a:noFill/>
+                        <a:ln w="9525">
+                          <a:noFill/>
+                          <a:miter lim="800000"/>
+                          <a:headEnd/>
+                          <a:tailEnd/>
+                        </a:ln>
+                      </wps:spPr>
+                      <wps:txbx>
+                        <w:txbxContent>
+                          <w:p>
+                            <w:pPr>
+                              <w:spacing w:after="0"/>
+                              <w:jc w:val="center"/>
+                            </w:pPr>
+                            <w:r>
+                              <w:t>8(6-10) kg B</w:t>
+                            </w:r>
+                          </w:p>
+                        </w:txbxContent>
+                      </wps:txbx>
+                      <wps:bodyPr rot="0" vert="horz" wrap="square" lIns="91440" tIns="45720" rIns="91440" bIns="45720" anchor="t" anchorCtr="0">
+                        <a:noAutofit/>
+                      </wps:bodyPr>
+                    </wps:wsp>
+                  </a:graphicData>
+                </a:graphic>
+                <wp14:sizeRelH relativeFrom="margin">
+                  <wp14:pctWidth>40000</wp14:pctWidth>
+                </wp14:sizeRelH>
+                <wp14:sizeRelV relativeFrom="margin">
+                  <wp14:pctHeight>0</wp14:pctHeight>
+                </wp14:sizeRelV>
+              </wp:anchor>
+            </w:drawing>
+          </mc:Choice>
+          <mc:Fallback>
+            <w:pict>
+              <v:shape w14:anchorId="7817169E" id="_x0000_s1041" type="#_x0000_t202" style="position:absolute;margin-left:-31.8pt;margin-top:418.3pt;width:181.4pt;height:46.2pt;z-index:251683840;visibility:visible;mso-wrap-style:square;mso-width-percent:400;mso-height-percent:0;mso-wrap-distance-left:9pt;mso-wrap-distance-top:3.6pt;mso-wrap-distance-right:9pt;mso-wrap-distance-bottom:3.6pt;mso-position-horizontal:absolute;mso-position-horizontal-relative:text;mso-position-vertical:absolute;mso-position-vertical-relative:page;mso-width-percent:400;mso-height-percent:0;mso-width-relative:margin;mso-height-relative:margin;v-text-anchor:top" o:gfxdata="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" filled="f" stroked="f">
+                <v:textbox>
+                  <w:txbxContent>
+                    <w:p>
+                      <w:pPr>
+                        <w:spacing w:after="0"/>
+                        <w:jc w:val="center"/>
+                      </w:pPr>
+                      <w:r>
+                        <w:t>8(6-10) kg B</w:t>
+                      </w:r>
+                    </w:p>
+                  </w:txbxContent>
+                </v:textbox>
+                <w10:wrap anchory="page"/>
+                <w10:anchorlock/>
+              </v:shape>
+            </w:pict>
+          </mc:Fallback>
+        </mc:AlternateContent>
+      </w:r>
+    </w:p>
+    <w:p/>
+    <w:p/>
+    <w:p/>
+    <w:p/>
+    <w:p/>
+    <w:p/>
+    <w:p/>
+    <w:p/>
+    <w:p/>
+    <w:p>
+      <w:r>
+        <w:rPr>
+          <w:noProof/>
+        </w:rPr>
+        <mc:AlternateContent>
+          <mc:Choice Requires="wps">
+            <w:drawing>
+              <wp:anchor distT="45720" distB="45720" distL="114300" distR="114300" simplePos="0" relativeHeight="251685888" behindDoc="0" locked="0" layoutInCell="1" allowOverlap="1">
+                <wp:simplePos x="0" y="0"/>
+                <wp:positionH relativeFrom="column">
+                  <wp:posOffset>1889573</wp:posOffset>
+                </wp:positionH>
+                <wp:positionV relativeFrom="paragraph">
+                  <wp:posOffset>210911</wp:posOffset>
+                </wp:positionV>
+                <wp:extent cx="586105" cy="310515"/>
+                <wp:effectExtent l="0" t="0" r="4445" b="0"/>
+                <wp:wrapSquare wrapText="bothSides"/>
+                <wp:docPr id="26" name="Textfeld 2"/>
+                <wp:cNvGraphicFramePr>
+                  <a:graphicFrameLocks xmlns:a="http://schemas.openxmlformats.org/drawingml/2006/main"/>
+                </wp:cNvGraphicFramePr>
+                <a:graphic xmlns:a="http://schemas.openxmlformats.org/drawingml/2006/main">
+                  <a:graphicData uri="http://schemas.microsoft.com/office/word/2010/wordprocessingShape">
+                    <wps:wsp>
+                      <wps:cNvSpPr txBox="1">
+                        <a:spLocks noChangeArrowheads="1"/>
+                      </wps:cNvSpPr>
+                      <wps:spPr bwMode="auto">
+                        <a:xfrm>
+                          <a:off x="0" y="0"/>
+                          <a:ext cx="586105" cy="310515"/>
+                        </a:xfrm>
+                        <a:prstGeom prst="rect">
+                          <a:avLst/>
+                        </a:prstGeom>
+                        <a:solidFill>
+                          <a:schemeClr val="bg1"/>
+                        </a:solidFill>
+                        <a:ln w="9525">
+                          <a:noFill/>
+                          <a:miter lim="800000"/>
+                          <a:headEnd/>
+                          <a:tailEnd/>
+                        </a:ln>
+                      </wps:spPr>
+                      <wps:txbx>
+                        <w:txbxContent>
+                          <w:p>
+                            <w:r>
+                              <w:t>2kg P2</w:t>
+                            </w:r>
+                          </w:p>
+                        </w:txbxContent>
+                      </wps:txbx>
+                      <wps:bodyPr rot="0" vert="horz" wrap="square" lIns="91440" tIns="45720" rIns="91440" bIns="45720" anchor="t" anchorCtr="0">
+                        <a:noAutofit/>
+                      </wps:bodyPr>
+                    </wps:wsp>
+                  </a:graphicData>
+                </a:graphic>
+                <wp14:sizeRelH relativeFrom="margin">
+                  <wp14:pctWidth>0</wp14:pctWidth>
+                </wp14:sizeRelH>
+                <wp14:sizeRelV relativeFrom="margin">
+                  <wp14:pctHeight>0</wp14:pctHeight>
+                </wp14:sizeRelV>
+              </wp:anchor>
+            </w:drawing>
+          </mc:Choice>
+          <mc:Fallback>
+            <w:pict>
+              <v:shape id="_x0000_s1042" type="#_x0000_t202" style="position:absolute;margin-left:148.8pt;margin-top:16.6pt;width:46.15pt;height:24.45pt;z-index:251685888;visibility:visible;mso-wrap-style:square;mso-width-percent:0;mso-height-percent:0;mso-wrap-distance-left:9pt;mso-wrap-distance-top:3.6pt;mso-wrap-distance-right:9pt;mso-wrap-distance-bottom:3.6pt;mso-position-horizontal:absolute;mso-position-horizontal-relative:text;mso-position-vertical:absolute;mso-position-vertical-relative:text;mso-width-percent:0;mso-height-percent:0;mso-width-relative:margin;mso-height-relative:margin;v-text-anchor:top" o:gfxdata="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" fillcolor="white [3212]" stroked="f">
+                <v:textbox>
+                  <w:txbxContent>
+                    <w:p>
+                      <w:r>
+                        <w:t>2kg P2</w:t>
+                      </w:r>
+                    </w:p>
+                  </w:txbxContent>
+                </v:textbox>
+                <w10:wrap type="square"/>
+              </v:shape>
+            </w:pict>
+          </mc:Fallback>
+        </mc:AlternateContent>
+      </w:r>
+    </w:p>
+    <w:p/>
+    <w:p/>
+    <w:p/>
+    <w:p/>
+    <w:p/>
+    <w:p/>
+    <w:p>
+      <w:r>
+        <w:lastRenderedPageBreak/>
+        <w:t>Sachbilanz:</w:t>
+      </w:r>
+    </w:p>
+    <w:p>
+      <w:r>
+        <w:drawing>
+          <wp:inline distT="0" distB="0" distL="0" distR="0">
+            <wp:extent cx="9072245" cy="4760595"/>
+            <wp:effectExtent l="0" t="0" r="0" b="1905"/>
+            <wp:docPr id="28" name="Grafik 28"/>
+            <wp:cNvGraphicFramePr>
+              <a:graphicFrameLocks xmlns:a="http://schemas.openxmlformats.org/drawingml/2006/main" noChangeAspect="1"/>
+            </wp:cNvGraphicFramePr>
+            <a:graphic xmlns:a="http://schemas.openxmlformats.org/drawingml/2006/main">
+              <a:graphicData uri="http://schemas.openxmlformats.org/drawingml/2006/picture">
+                <pic:pic xmlns:pic="http://schemas.openxmlformats.org/drawingml/2006/picture">
+                  <pic:nvPicPr>
+                    <pic:cNvPr id="0" name="Picture 4"/>
+                    <pic:cNvPicPr>
+                      <a:picLocks noChangeAspect="1" noChangeArrowheads="1"/>
+                    </pic:cNvPicPr>
+                  </pic:nvPicPr>
+                  <pic:blipFill>
+                    <a:blip r:embed="rId8">
+                      <a:extLst>
+                        <a:ext uri="{28A0092B-C50C-407E-A947-70E740481C1C}">
+                          <a14:useLocalDpi xmlns:a14="http://schemas.microsoft.com/office/drawing/2010/main" val="0"/>
+                        </a:ext>
+                      </a:extLst>
+                    </a:blip>
+                    <a:srcRect/>
+                    <a:stretch>
+                      <a:fillRect/>
+                    </a:stretch>
+                  </pic:blipFill>
+                  <pic:spPr bwMode="auto">
+                    <a:xfrm>
+                      <a:off x="0" y="0"/>
+                      <a:ext cx="9072245" cy="4760595"/>
+                    </a:xfrm>
+                    <a:prstGeom prst="rect">
+                      <a:avLst/>
+                    </a:prstGeom>
+                    <a:noFill/>
+                    <a:ln>
+                      <a:noFill/>
+                    </a:ln>
+                  </pic:spPr>
+                </pic:pic>
+              </a:graphicData>
+            </a:graphic>
+          </wp:inline>
+        </w:drawing>
+      </w:r>
+    </w:p>
+    <w:p/>
+    <w:p>
+      <w:r>
+        <w:br w:type="page"/>
+      </w:r>
+    </w:p>
+    <w:p>
+      <w:pPr>
+        <w:spacing w:after="0" w:line="240" w:lineRule="auto"/>
+        <w:rPr>
+          <w:rFonts w:ascii="Calibri" w:eastAsia="Times New Roman" w:hAnsi="Calibri" w:cs="Times New Roman"/>
+          <w:b/>
+          <w:bCs/>
+          <w:color w:val="000000"/>
+          <w:sz w:val="28"/>
+          <w:szCs w:val="28"/>
+          <w:u w:val="single"/>
+          <w:lang w:eastAsia="de-DE"/>
+        </w:rPr>
+      </w:pPr>
+      <w:r>
+        <w:rPr>
+          <w:rFonts w:ascii="Calibri" w:eastAsia="Times New Roman" w:hAnsi="Calibri" w:cs="Times New Roman"/>
+          <w:b/>
+          <w:bCs/>
+          <w:color w:val="000000"/>
+          <w:sz w:val="28"/>
+          <w:szCs w:val="28"/>
+          <w:u w:val="single"/>
+          <w:lang w:eastAsia="de-DE"/>
+        </w:rPr>
+        <w:lastRenderedPageBreak/>
+        <w:t>Bsp02-02-3erYPSILON_01_B</w:t>
+      </w:r>
+      <w:r>
+        <w:rPr>
+          <w:rFonts w:ascii="Calibri" w:eastAsia="Times New Roman" w:hAnsi="Calibri" w:cs="Times New Roman"/>
+          <w:b/>
+          <w:bCs/>
+          <w:color w:val="000000"/>
+          <w:sz w:val="28"/>
+          <w:szCs w:val="28"/>
+          <w:u w:val="single"/>
+          <w:lang w:eastAsia="de-DE"/>
+        </w:rPr>
+        <w:t>_StMw_P2_o</w:t>
+      </w:r>
+      <w:r>
+        <w:rPr>
+          <w:rFonts w:ascii="Calibri" w:eastAsia="Times New Roman" w:hAnsi="Calibri" w:cs="Times New Roman"/>
+          <w:b/>
+          <w:bCs/>
+          <w:color w:val="000000"/>
+          <w:sz w:val="28"/>
+          <w:szCs w:val="28"/>
+          <w:u w:val="single"/>
+          <w:lang w:eastAsia="de-DE"/>
+        </w:rPr>
+        <w:t>i</w:t>
+      </w:r>
+    </w:p>
+    <w:p>
+      <w:pPr>
+        <w:spacing w:after="0" w:line="240" w:lineRule="auto"/>
+        <w:rPr>
+          <w:sz w:val="24"/>
+          <w:szCs w:val="24"/>
+        </w:rPr>
+      </w:pPr>
+      <w:r>
+        <w:rPr>
+          <w:sz w:val="24"/>
+          <w:szCs w:val="24"/>
+        </w:rPr>
+        <w:t xml:space="preserve">Datei: </w:t>
+      </w:r>
+      <w:r>
+        <w:rPr>
+          <w:sz w:val="24"/>
+          <w:szCs w:val="24"/>
+        </w:rPr>
+        <w:t>Bsp02-02-3erYPSILON_01_B</w:t>
+      </w:r>
+      <w:r>
+        <w:rPr>
+          <w:sz w:val="24"/>
+          <w:szCs w:val="24"/>
+        </w:rPr>
+        <w:t>_StMw_P2_o</w:t>
+      </w:r>
+      <w:r>
+        <w:rPr>
+          <w:sz w:val="24"/>
+          <w:szCs w:val="24"/>
+        </w:rPr>
+        <w:t>i</w:t>
+      </w:r>
+      <w:r>
+        <w:rPr>
+          <w:sz w:val="24"/>
+          <w:szCs w:val="24"/>
+        </w:rPr>
+        <w:t xml:space="preserve">.xml (B Standardabweichung erhöht, B Mittelwert verkleinert, P2 </w:t>
+      </w:r>
+      <w:proofErr w:type="spellStart"/>
+      <w:r>
+        <w:rPr>
+          <w:sz w:val="24"/>
+          <w:szCs w:val="24"/>
+        </w:rPr>
+        <w:t>output</w:t>
+      </w:r>
+      <w:proofErr w:type="spellEnd"/>
+      <w:r>
+        <w:rPr>
+          <w:sz w:val="24"/>
+          <w:szCs w:val="24"/>
+        </w:rPr>
+        <w:t xml:space="preserve"> </w:t>
+      </w:r>
+      <w:r>
+        <w:rPr>
+          <w:sz w:val="24"/>
+          <w:szCs w:val="24"/>
+        </w:rPr>
+        <w:t xml:space="preserve">&amp; </w:t>
+      </w:r>
+      <w:proofErr w:type="spellStart"/>
+      <w:r>
+        <w:rPr>
+          <w:sz w:val="24"/>
+          <w:szCs w:val="24"/>
+        </w:rPr>
+        <w:t>input</w:t>
+      </w:r>
+      <w:proofErr w:type="spellEnd"/>
+      <w:r>
+        <w:rPr>
+          <w:sz w:val="24"/>
+          <w:szCs w:val="24"/>
+        </w:rPr>
+        <w:t xml:space="preserve"> </w:t>
+      </w:r>
+      <w:r>
+        <w:rPr>
+          <w:sz w:val="24"/>
+          <w:szCs w:val="24"/>
+        </w:rPr>
+        <w:t>erhöht)</w:t>
+      </w:r>
+    </w:p>
+    <w:p>
+      <w:pPr>
+        <w:spacing w:after="0" w:line="240" w:lineRule="auto"/>
+        <w:rPr>
+          <w:sz w:val="24"/>
+          <w:szCs w:val="24"/>
+        </w:rPr>
+      </w:pPr>
+    </w:p>
+    <w:p>
+      <w:pPr>
+        <w:spacing w:after="0" w:line="240" w:lineRule="auto"/>
+        <w:rPr>
+          <w:sz w:val="24"/>
+          <w:szCs w:val="24"/>
+        </w:rPr>
+      </w:pPr>
+      <w:r>
+        <w:rPr>
+          <w:noProof/>
+        </w:rPr>
+        <mc:AlternateContent>
+          <mc:Choice Requires="wps">
+            <w:drawing>
+              <wp:anchor distT="45720" distB="45720" distL="114300" distR="114300" simplePos="0" relativeHeight="251688960" behindDoc="0" locked="1" layoutInCell="1" allowOverlap="1" wp14:anchorId="24D853B9" wp14:editId="1A109D93">
+                <wp:simplePos x="0" y="0"/>
+                <wp:positionH relativeFrom="column">
+                  <wp:posOffset>-400050</wp:posOffset>
+                </wp:positionH>
+                <wp:positionV relativeFrom="page">
+                  <wp:posOffset>1865630</wp:posOffset>
+                </wp:positionV>
+                <wp:extent cx="2303780" cy="586740"/>
+                <wp:effectExtent l="0" t="0" r="0" b="3810"/>
+                <wp:wrapNone/>
+                <wp:docPr id="29" name="Textfeld 2"/>
+                <wp:cNvGraphicFramePr>
+                  <a:graphicFrameLocks xmlns:a="http://schemas.openxmlformats.org/drawingml/2006/main"/>
+                </wp:cNvGraphicFramePr>
+                <a:graphic xmlns:a="http://schemas.openxmlformats.org/drawingml/2006/main">
+                  <a:graphicData uri="http://schemas.microsoft.com/office/word/2010/wordprocessingShape">
+                    <wps:wsp>
+                      <wps:cNvSpPr txBox="1">
+                        <a:spLocks noChangeArrowheads="1"/>
+                      </wps:cNvSpPr>
+                      <wps:spPr bwMode="auto">
+                        <a:xfrm>
+                          <a:off x="0" y="0"/>
+                          <a:ext cx="2303780" cy="586740"/>
+                        </a:xfrm>
+                        <a:prstGeom prst="rect">
+                          <a:avLst/>
+                        </a:prstGeom>
+                        <a:noFill/>
+                        <a:ln w="9525">
+                          <a:noFill/>
+                          <a:miter lim="800000"/>
+                          <a:headEnd/>
+                          <a:tailEnd/>
+                        </a:ln>
+                      </wps:spPr>
+                      <wps:txbx>
+                        <w:txbxContent>
+                          <w:p>
+                            <w:pPr>
+                              <w:spacing w:after="0"/>
+                              <w:jc w:val="center"/>
+                            </w:pPr>
+                            <w:r>
+                              <w:t>10(9-11) kg A</w:t>
+                            </w:r>
+                          </w:p>
+                        </w:txbxContent>
+                      </wps:txbx>
+                      <wps:bodyPr rot="0" vert="horz" wrap="square" lIns="91440" tIns="45720" rIns="91440" bIns="45720" anchor="b" anchorCtr="0">
+                        <a:noAutofit/>
+                      </wps:bodyPr>
+                    </wps:wsp>
+                  </a:graphicData>
+                </a:graphic>
+                <wp14:sizeRelH relativeFrom="margin">
+                  <wp14:pctWidth>40000</wp14:pctWidth>
+                </wp14:sizeRelH>
+                <wp14:sizeRelV relativeFrom="margin">
+                  <wp14:pctHeight>0</wp14:pctHeight>
+                </wp14:sizeRelV>
+              </wp:anchor>
+            </w:drawing>
+          </mc:Choice>
+          <mc:Fallback>
+            <w:pict>
+              <v:shape w14:anchorId="24D853B9" id="_x0000_s1043" type="#_x0000_t202" style="position:absolute;margin-left:-31.5pt;margin-top:146.9pt;width:181.4pt;height:46.2pt;z-index:251688960;visibility:visible;mso-wrap-style:square;mso-width-percent:400;mso-height-percent:0;mso-wrap-distance-left:9pt;mso-wrap-distance-top:3.6pt;mso-wrap-distance-right:9pt;mso-wrap-distance-bottom:3.6pt;mso-position-horizontal:absolute;mso-position-horizontal-relative:text;mso-position-vertical:absolute;mso-position-vertical-relative:page;mso-width-percent:400;mso-height-percent:0;mso-width-relative:margin;mso-height-relative:margin;v-text-anchor:bottom" o:gfxdata="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" filled="f" stroked="f">
+                <v:textbox>
+                  <w:txbxContent>
+                    <w:p>
+                      <w:pPr>
+                        <w:spacing w:after="0"/>
+                        <w:jc w:val="center"/>
+                      </w:pPr>
+                      <w:r>
+                        <w:t>10(9-11) kg A</w:t>
+                      </w:r>
+                    </w:p>
+                  </w:txbxContent>
+                </v:textbox>
+                <w10:wrap anchory="page"/>
+                <w10:anchorlock/>
+              </v:shape>
+            </w:pict>
+          </mc:Fallback>
+        </mc:AlternateContent>
+      </w:r>
+    </w:p>
+    <w:p>
+      <w:r>
+        <w:rPr>
+          <w:noProof/>
+        </w:rPr>
+        <mc:AlternateContent>
+          <mc:Choice Requires="wps">
+            <w:drawing>
+              <wp:anchor distT="45720" distB="45720" distL="114300" distR="114300" simplePos="0" relativeHeight="251689984" behindDoc="0" locked="1" layoutInCell="1" allowOverlap="1" wp14:anchorId="6C7730C8" wp14:editId="33975647">
+                <wp:simplePos x="0" y="0"/>
+                <wp:positionH relativeFrom="column">
+                  <wp:posOffset>-388620</wp:posOffset>
+                </wp:positionH>
+                <wp:positionV relativeFrom="page">
+                  <wp:posOffset>3236595</wp:posOffset>
+                </wp:positionV>
+                <wp:extent cx="2303780" cy="586740"/>
+                <wp:effectExtent l="0" t="0" r="0" b="3810"/>
+                <wp:wrapNone/>
+                <wp:docPr id="30" name="Textfeld 2"/>
+                <wp:cNvGraphicFramePr>
+                  <a:graphicFrameLocks xmlns:a="http://schemas.openxmlformats.org/drawingml/2006/main"/>
+                </wp:cNvGraphicFramePr>
+                <a:graphic xmlns:a="http://schemas.openxmlformats.org/drawingml/2006/main">
+                  <a:graphicData uri="http://schemas.microsoft.com/office/word/2010/wordprocessingShape">
+                    <wps:wsp>
+                      <wps:cNvSpPr txBox="1">
+                        <a:spLocks noChangeArrowheads="1"/>
+                      </wps:cNvSpPr>
+                      <wps:spPr bwMode="auto">
+                        <a:xfrm>
+                          <a:off x="0" y="0"/>
+                          <a:ext cx="2303780" cy="586740"/>
+                        </a:xfrm>
+                        <a:prstGeom prst="rect">
+                          <a:avLst/>
+                        </a:prstGeom>
+                        <a:noFill/>
+                        <a:ln w="9525">
+                          <a:noFill/>
+                          <a:miter lim="800000"/>
+                          <a:headEnd/>
+                          <a:tailEnd/>
+                        </a:ln>
+                      </wps:spPr>
+                      <wps:txbx>
+                        <w:txbxContent>
+                          <w:p>
+                            <w:pPr>
+                              <w:spacing w:after="0"/>
+                              <w:jc w:val="center"/>
+                            </w:pPr>
+                            <w:r>
+                              <w:t>10(9-11) kg B</w:t>
+                            </w:r>
+                          </w:p>
+                        </w:txbxContent>
+                      </wps:txbx>
+                      <wps:bodyPr rot="0" vert="horz" wrap="square" lIns="91440" tIns="45720" rIns="91440" bIns="45720" anchor="t" anchorCtr="0">
+                        <a:noAutofit/>
+                      </wps:bodyPr>
+                    </wps:wsp>
+                  </a:graphicData>
+                </a:graphic>
+                <wp14:sizeRelH relativeFrom="margin">
+                  <wp14:pctWidth>40000</wp14:pctWidth>
+                </wp14:sizeRelH>
+                <wp14:sizeRelV relativeFrom="margin">
+                  <wp14:pctHeight>0</wp14:pctHeight>
+                </wp14:sizeRelV>
+              </wp:anchor>
+            </w:drawing>
+          </mc:Choice>
+          <mc:Fallback>
+            <w:pict>
+              <v:shape w14:anchorId="6C7730C8" id="_x0000_s1044" type="#_x0000_t202" style="position:absolute;margin-left:-30.6pt;margin-top:254.85pt;width:181.4pt;height:46.2pt;z-index:251689984;visibility:visible;mso-wrap-style:square;mso-width-percent:400;mso-height-percent:0;mso-wrap-distance-left:9pt;mso-wrap-distance-top:3.6pt;mso-wrap-distance-right:9pt;mso-wrap-distance-bottom:3.6pt;mso-position-horizontal:absolute;mso-position-horizontal-relative:text;mso-position-vertical:absolute;mso-position-vertical-relative:page;mso-width-percent:400;mso-height-percent:0;mso-width-relative:margin;mso-height-relative:margin;v-text-anchor:top" o:gfxdata="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" filled="f" stroked="f">
+                <v:textbox>
+                  <w:txbxContent>
+                    <w:p>
+                      <w:pPr>
+                        <w:spacing w:after="0"/>
+                        <w:jc w:val="center"/>
+                      </w:pPr>
+                      <w:r>
+                        <w:t>10(9-11) kg B</w:t>
+                      </w:r>
+                    </w:p>
+                  </w:txbxContent>
+                </v:textbox>
+                <w10:wrap anchory="page"/>
+                <w10:anchorlock/>
+              </v:shape>
+            </w:pict>
+          </mc:Fallback>
+        </mc:AlternateContent>
+      </w:r>
+      <w:r>
+        <w:rPr>
+          <w:noProof/>
+          <w:sz w:val="24"/>
+          <w:szCs w:val="24"/>
+        </w:rPr>
+        <mc:AlternateContent>
+          <mc:Choice Requires="wps">
+            <w:drawing>
+              <wp:anchor distT="45720" distB="45720" distL="114300" distR="114300" simplePos="0" relativeHeight="251691008" behindDoc="0" locked="1" layoutInCell="1" allowOverlap="1" wp14:anchorId="4FD5BD48" wp14:editId="55CB44AD">
+                <wp:simplePos x="0" y="0"/>
+                <wp:positionH relativeFrom="column">
+                  <wp:posOffset>-390525</wp:posOffset>
+                </wp:positionH>
+                <wp:positionV relativeFrom="page">
+                  <wp:posOffset>3960495</wp:posOffset>
+                </wp:positionV>
+                <wp:extent cx="2303780" cy="586740"/>
+                <wp:effectExtent l="0" t="0" r="0" b="3810"/>
+                <wp:wrapNone/>
+                <wp:docPr id="31" name="Textfeld 2"/>
+                <wp:cNvGraphicFramePr>
+                  <a:graphicFrameLocks xmlns:a="http://schemas.openxmlformats.org/drawingml/2006/main"/>
+                </wp:cNvGraphicFramePr>
+                <a:graphic xmlns:a="http://schemas.openxmlformats.org/drawingml/2006/main">
+                  <a:graphicData uri="http://schemas.microsoft.com/office/word/2010/wordprocessingShape">
+                    <wps:wsp>
+                      <wps:cNvSpPr txBox="1">
+                        <a:spLocks noChangeArrowheads="1"/>
+                      </wps:cNvSpPr>
+                      <wps:spPr bwMode="auto">
+                        <a:xfrm>
+                          <a:off x="0" y="0"/>
+                          <a:ext cx="2303780" cy="586740"/>
+                        </a:xfrm>
+                        <a:prstGeom prst="rect">
+                          <a:avLst/>
+                        </a:prstGeom>
+                        <a:noFill/>
+                        <a:ln w="9525">
+                          <a:noFill/>
+                          <a:miter lim="800000"/>
+                          <a:headEnd/>
+                          <a:tailEnd/>
+                        </a:ln>
+                      </wps:spPr>
+                      <wps:txbx>
+                        <w:txbxContent>
+                          <w:p>
+                            <w:pPr>
+                              <w:spacing w:after="0"/>
+                              <w:jc w:val="center"/>
+                            </w:pPr>
+                            <w:r>
+                              <w:t>10(9-11) kg C</w:t>
+                            </w:r>
+                          </w:p>
+                        </w:txbxContent>
+                      </wps:txbx>
+                      <wps:bodyPr rot="0" vert="horz" wrap="square" lIns="91440" tIns="45720" rIns="91440" bIns="45720" anchor="b" anchorCtr="0">
+                        <a:noAutofit/>
+                      </wps:bodyPr>
+                    </wps:wsp>
+                  </a:graphicData>
+                </a:graphic>
+                <wp14:sizeRelH relativeFrom="margin">
+                  <wp14:pctWidth>40000</wp14:pctWidth>
+                </wp14:sizeRelH>
+                <wp14:sizeRelV relativeFrom="margin">
+                  <wp14:pctHeight>0</wp14:pctHeight>
+                </wp14:sizeRelV>
+              </wp:anchor>
+            </w:drawing>
+          </mc:Choice>
+          <mc:Fallback>
+            <w:pict>
+              <v:shape w14:anchorId="4FD5BD48" id="_x0000_s1045" type="#_x0000_t202" style="position:absolute;margin-left:-30.75pt;margin-top:311.85pt;width:181.4pt;height:46.2pt;z-index:251691008;visibility:visible;mso-wrap-style:square;mso-width-percent:400;mso-height-percent:0;mso-wrap-distance-left:9pt;mso-wrap-distance-top:3.6pt;mso-wrap-distance-right:9pt;mso-wrap-distance-bottom:3.6pt;mso-position-horizontal:absolute;mso-position-horizontal-relative:text;mso-position-vertical:absolute;mso-position-vertical-relative:page;mso-width-percent:400;mso-height-percent:0;mso-width-relative:margin;mso-height-relative:margin;v-text-anchor:bottom" o:gfxdata="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" filled="f" stroked="f">
+                <v:textbox>
+                  <w:txbxContent>
+                    <w:p>
+                      <w:pPr>
+                        <w:spacing w:after="0"/>
+                        <w:jc w:val="center"/>
+                      </w:pPr>
+                      <w:r>
+                        <w:t>10(9-11) kg C</w:t>
+                      </w:r>
+                    </w:p>
+                  </w:txbxContent>
+                </v:textbox>
+                <w10:wrap anchory="page"/>
+                <w10:anchorlock/>
+              </v:shape>
+            </w:pict>
+          </mc:Fallback>
+        </mc:AlternateContent>
+      </w:r>
+      <w:r>
+        <w:rPr>
+          <w:noProof/>
+          <w:sz w:val="24"/>
+          <w:szCs w:val="24"/>
+        </w:rPr>
+        <mc:AlternateContent>
+          <mc:Choice Requires="wps">
+            <w:drawing>
+              <wp:anchor distT="45720" distB="45720" distL="114300" distR="114300" simplePos="0" relativeHeight="251692032" behindDoc="0" locked="1" layoutInCell="1" allowOverlap="1" wp14:anchorId="721692A9" wp14:editId="67055A39">
+                <wp:simplePos x="0" y="0"/>
+                <wp:positionH relativeFrom="column">
+                  <wp:posOffset>-403860</wp:posOffset>
+                </wp:positionH>
+                <wp:positionV relativeFrom="page">
+                  <wp:posOffset>5312410</wp:posOffset>
+                </wp:positionV>
+                <wp:extent cx="2303780" cy="586740"/>
+                <wp:effectExtent l="0" t="0" r="0" b="3810"/>
+                <wp:wrapNone/>
+                <wp:docPr id="192" name="Textfeld 2"/>
+                <wp:cNvGraphicFramePr>
+                  <a:graphicFrameLocks xmlns:a="http://schemas.openxmlformats.org/drawingml/2006/main"/>
+                </wp:cNvGraphicFramePr>
+                <a:graphic xmlns:a="http://schemas.openxmlformats.org/drawingml/2006/main">
+                  <a:graphicData uri="http://schemas.microsoft.com/office/word/2010/wordprocessingShape">
+                    <wps:wsp>
+                      <wps:cNvSpPr txBox="1">
+                        <a:spLocks noChangeArrowheads="1"/>
+                      </wps:cNvSpPr>
+                      <wps:spPr bwMode="auto">
+                        <a:xfrm>
+                          <a:off x="0" y="0"/>
+                          <a:ext cx="2303780" cy="586740"/>
+                        </a:xfrm>
+                        <a:prstGeom prst="rect">
+                          <a:avLst/>
+                        </a:prstGeom>
+                        <a:noFill/>
+                        <a:ln w="9525">
+                          <a:noFill/>
+                          <a:miter lim="800000"/>
+                          <a:headEnd/>
+                          <a:tailEnd/>
+                        </a:ln>
+                      </wps:spPr>
+                      <wps:txbx>
+                        <w:txbxContent>
+                          <w:p>
+                            <w:pPr>
+                              <w:spacing w:after="0"/>
+                              <w:jc w:val="center"/>
+                            </w:pPr>
+                            <w:r>
+                              <w:t>8(6-10) kg B</w:t>
+                            </w:r>
+                          </w:p>
+                        </w:txbxContent>
+                      </wps:txbx>
+                      <wps:bodyPr rot="0" vert="horz" wrap="square" lIns="91440" tIns="45720" rIns="91440" bIns="45720" anchor="t" anchorCtr="0">
+                        <a:noAutofit/>
+                      </wps:bodyPr>
+                    </wps:wsp>
+                  </a:graphicData>
+                </a:graphic>
+                <wp14:sizeRelH relativeFrom="margin">
+                  <wp14:pctWidth>40000</wp14:pctWidth>
+                </wp14:sizeRelH>
+                <wp14:sizeRelV relativeFrom="margin">
+                  <wp14:pctHeight>0</wp14:pctHeight>
+                </wp14:sizeRelV>
+              </wp:anchor>
+            </w:drawing>
+          </mc:Choice>
+          <mc:Fallback>
+            <w:pict>
+              <v:shape w14:anchorId="721692A9" id="_x0000_s1046" type="#_x0000_t202" style="position:absolute;margin-left:-31.8pt;margin-top:418.3pt;width:181.4pt;height:46.2pt;z-index:251692032;visibility:visible;mso-wrap-style:square;mso-width-percent:400;mso-height-percent:0;mso-wrap-distance-left:9pt;mso-wrap-distance-top:3.6pt;mso-wrap-distance-right:9pt;mso-wrap-distance-bottom:3.6pt;mso-position-horizontal:absolute;mso-position-horizontal-relative:text;mso-position-vertical:absolute;mso-position-vertical-relative:page;mso-width-percent:400;mso-height-percent:0;mso-width-relative:margin;mso-height-relative:margin;v-text-anchor:top" o:gfxdata="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" filled="f" stroked="f">
+                <v:textbox>
+                  <w:txbxContent>
+                    <w:p>
+                      <w:pPr>
+                        <w:spacing w:after="0"/>
+                        <w:jc w:val="center"/>
+                      </w:pPr>
+                      <w:r>
+                        <w:t>8(6-10) kg B</w:t>
+                      </w:r>
+                    </w:p>
+                  </w:txbxContent>
+                </v:textbox>
+                <w10:wrap anchory="page"/>
+                <w10:anchorlock/>
+              </v:shape>
+            </w:pict>
+          </mc:Fallback>
+        </mc:AlternateContent>
+      </w:r>
+    </w:p>
+    <w:p>
+      <w:r>
+        <w:rPr>
+          <w:noProof/>
+        </w:rPr>
+        <w:drawing>
+          <wp:anchor distT="0" distB="0" distL="114300" distR="114300" simplePos="0" relativeHeight="251657215" behindDoc="1" locked="0" layoutInCell="1" allowOverlap="1" wp14:anchorId="0A79E12E" wp14:editId="00C04DD9">
+            <wp:simplePos x="0" y="0"/>
+            <wp:positionH relativeFrom="margin">
+              <wp:align>left</wp:align>
+            </wp:positionH>
+            <wp:positionV relativeFrom="page">
+              <wp:posOffset>2036493</wp:posOffset>
+            </wp:positionV>
+            <wp:extent cx="5760720" cy="3580130"/>
+            <wp:effectExtent l="0" t="0" r="0" b="1270"/>
+            <wp:wrapNone/>
+            <wp:docPr id="194" name="Grafik 194"/>
+            <wp:cNvGraphicFramePr>
+              <a:graphicFrameLocks xmlns:a="http://schemas.openxmlformats.org/drawingml/2006/main" noChangeAspect="1"/>
+            </wp:cNvGraphicFramePr>
+            <a:graphic xmlns:a="http://schemas.openxmlformats.org/drawingml/2006/main">
+              <a:graphicData uri="http://schemas.openxmlformats.org/drawingml/2006/picture">
+                <pic:pic xmlns:pic="http://schemas.openxmlformats.org/drawingml/2006/picture">
+                  <pic:nvPicPr>
+                    <pic:cNvPr id="2" name="Diagramm.png"/>
+                    <pic:cNvPicPr/>
+                  </pic:nvPicPr>
+                  <pic:blipFill>
+                    <a:blip r:embed="rId9" cstate="print">
+                      <a:extLst>
+                        <a:ext uri="{28A0092B-C50C-407E-A947-70E740481C1C}">
+                          <a14:useLocalDpi xmlns:a14="http://schemas.microsoft.com/office/drawing/2010/main" val="0"/>
+                        </a:ext>
+                      </a:extLst>
+                    </a:blip>
+                    <a:stretch>
+                      <a:fillRect/>
+                    </a:stretch>
+                  </pic:blipFill>
+                  <pic:spPr>
+                    <a:xfrm>
+                      <a:off x="0" y="0"/>
+                      <a:ext cx="5760720" cy="3580130"/>
+                    </a:xfrm>
+                    <a:prstGeom prst="rect">
+                      <a:avLst/>
+                    </a:prstGeom>
+                  </pic:spPr>
+                </pic:pic>
+              </a:graphicData>
+            </a:graphic>
+            <wp14:sizeRelH relativeFrom="page">
+              <wp14:pctWidth>0</wp14:pctWidth>
+            </wp14:sizeRelH>
+            <wp14:sizeRelV relativeFrom="page">
+              <wp14:pctHeight>0</wp14:pctHeight>
+            </wp14:sizeRelV>
+          </wp:anchor>
+        </w:drawing>
+      </w:r>
+    </w:p>
+    <w:p/>
+    <w:p>
+      <w:r>
+        <w:rPr>
+          <w:noProof/>
+        </w:rPr>
+        <mc:AlternateContent>
+          <mc:Choice Requires="wps">
+            <w:drawing>
+              <wp:anchor distT="45720" distB="45720" distL="114300" distR="114300" simplePos="0" relativeHeight="251697152" behindDoc="0" locked="0" layoutInCell="1" allowOverlap="1" wp14:anchorId="2A279D2B" wp14:editId="4CC55030">
+                <wp:simplePos x="0" y="0"/>
+                <wp:positionH relativeFrom="column">
+                  <wp:posOffset>1797685</wp:posOffset>
+                </wp:positionH>
+                <wp:positionV relativeFrom="paragraph">
+                  <wp:posOffset>173990</wp:posOffset>
+                </wp:positionV>
+                <wp:extent cx="586105" cy="310515"/>
+                <wp:effectExtent l="0" t="0" r="0" b="0"/>
+                <wp:wrapSquare wrapText="bothSides"/>
+                <wp:docPr id="198" name="Textfeld 2"/>
+                <wp:cNvGraphicFramePr>
+                  <a:graphicFrameLocks xmlns:a="http://schemas.openxmlformats.org/drawingml/2006/main"/>
+                </wp:cNvGraphicFramePr>
+                <a:graphic xmlns:a="http://schemas.openxmlformats.org/drawingml/2006/main">
+                  <a:graphicData uri="http://schemas.microsoft.com/office/word/2010/wordprocessingShape">
+                    <wps:wsp>
+                      <wps:cNvSpPr txBox="1">
+                        <a:spLocks noChangeArrowheads="1"/>
+                      </wps:cNvSpPr>
+                      <wps:spPr bwMode="auto">
+                        <a:xfrm>
+                          <a:off x="0" y="0"/>
+                          <a:ext cx="586105" cy="310515"/>
+                        </a:xfrm>
+                        <a:prstGeom prst="rect">
+                          <a:avLst/>
+                        </a:prstGeom>
+                        <a:noFill/>
+                        <a:ln w="9525">
+                          <a:noFill/>
+                          <a:miter lim="800000"/>
+                          <a:headEnd/>
+                          <a:tailEnd/>
+                        </a:ln>
+                      </wps:spPr>
+                      <wps:txbx>
+                        <w:txbxContent>
+                          <w:p>
+                            <w:r>
+                              <w:t>1</w:t>
+                            </w:r>
+                            <w:r>
+                              <w:t>kg P</w:t>
+                            </w:r>
+                            <w:r>
+                              <w:t>1</w:t>
+                            </w:r>
+                          </w:p>
+                        </w:txbxContent>
+                      </wps:txbx>
+                      <wps:bodyPr rot="0" vert="horz" wrap="square" lIns="91440" tIns="45720" rIns="91440" bIns="45720" anchor="t" anchorCtr="0">
+                        <a:noAutofit/>
+                      </wps:bodyPr>
+                    </wps:wsp>
+                  </a:graphicData>
+                </a:graphic>
+                <wp14:sizeRelH relativeFrom="margin">
+                  <wp14:pctWidth>0</wp14:pctWidth>
+                </wp14:sizeRelH>
+                <wp14:sizeRelV relativeFrom="margin">
+                  <wp14:pctHeight>0</wp14:pctHeight>
+                </wp14:sizeRelV>
+              </wp:anchor>
+            </w:drawing>
+          </mc:Choice>
+          <mc:Fallback>
+            <w:pict>
+              <v:shape w14:anchorId="2A279D2B" id="_x0000_s1047" type="#_x0000_t202" style="position:absolute;margin-left:141.55pt;margin-top:13.7pt;width:46.15pt;height:24.45pt;z-index:251697152;visibility:visible;mso-wrap-style:square;mso-width-percent:0;mso-height-percent:0;mso-wrap-distance-left:9pt;mso-wrap-distance-top:3.6pt;mso-wrap-distance-right:9pt;mso-wrap-distance-bottom:3.6pt;mso-position-horizontal:absolute;mso-position-horizontal-relative:text;mso-position-vertical:absolute;mso-position-vertical-relative:text;mso-width-percent:0;mso-height-percent:0;mso-width-relative:margin;mso-height-relative:margin;v-text-anchor:top" o:gfxdata="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" filled="f" stroked="f">
+                <v:textbox>
+                  <w:txbxContent>
+                    <w:p>
+                      <w:r>
+                        <w:t>1</w:t>
+                      </w:r>
+                      <w:r>
+                        <w:t>kg P</w:t>
+                      </w:r>
+                      <w:r>
+                        <w:t>1</w:t>
+                      </w:r>
+                    </w:p>
+                  </w:txbxContent>
+                </v:textbox>
+                <w10:wrap type="square"/>
+              </v:shape>
+            </w:pict>
+          </mc:Fallback>
+        </mc:AlternateContent>
+      </w:r>
+    </w:p>
+    <w:p/>
+    <w:p/>
+    <w:p>
+      <w:r>
+        <w:rPr>
+          <w:noProof/>
+        </w:rPr>
+        <mc:AlternateContent>
+          <mc:Choice Requires="wps">
+            <w:drawing>
+              <wp:anchor distT="45720" distB="45720" distL="114300" distR="114300" simplePos="0" relativeHeight="251699200" behindDoc="0" locked="0" layoutInCell="1" allowOverlap="1" wp14:anchorId="683A73EA" wp14:editId="257DCDB9">
+                <wp:simplePos x="0" y="0"/>
+                <wp:positionH relativeFrom="column">
+                  <wp:posOffset>3287395</wp:posOffset>
+                </wp:positionH>
+                <wp:positionV relativeFrom="paragraph">
+                  <wp:posOffset>219075</wp:posOffset>
+                </wp:positionV>
+                <wp:extent cx="586105" cy="310515"/>
+                <wp:effectExtent l="0" t="0" r="0" b="0"/>
+                <wp:wrapSquare wrapText="bothSides"/>
+                <wp:docPr id="199" name="Textfeld 2"/>
+                <wp:cNvGraphicFramePr>
+                  <a:graphicFrameLocks xmlns:a="http://schemas.openxmlformats.org/drawingml/2006/main"/>
+                </wp:cNvGraphicFramePr>
+                <a:graphic xmlns:a="http://schemas.openxmlformats.org/drawingml/2006/main">
+                  <a:graphicData uri="http://schemas.microsoft.com/office/word/2010/wordprocessingShape">
+                    <wps:wsp>
+                      <wps:cNvSpPr txBox="1">
+                        <a:spLocks noChangeArrowheads="1"/>
+                      </wps:cNvSpPr>
+                      <wps:spPr bwMode="auto">
+                        <a:xfrm>
+                          <a:off x="0" y="0"/>
+                          <a:ext cx="586105" cy="310515"/>
+                        </a:xfrm>
+                        <a:prstGeom prst="rect">
+                          <a:avLst/>
+                        </a:prstGeom>
+                        <a:noFill/>
+                        <a:ln w="9525">
+                          <a:noFill/>
+                          <a:miter lim="800000"/>
+                          <a:headEnd/>
+                          <a:tailEnd/>
+                        </a:ln>
+                      </wps:spPr>
+                      <wps:txbx>
+                        <w:txbxContent>
+                          <w:p>
+                            <w:r>
+                              <w:t>1kg P1</w:t>
+                            </w:r>
+                          </w:p>
+                        </w:txbxContent>
+                      </wps:txbx>
+                      <wps:bodyPr rot="0" vert="horz" wrap="square" lIns="91440" tIns="45720" rIns="91440" bIns="45720" anchor="t" anchorCtr="0">
+                        <a:noAutofit/>
+                      </wps:bodyPr>
+                    </wps:wsp>
+                  </a:graphicData>
+                </a:graphic>
+                <wp14:sizeRelH relativeFrom="margin">
+                  <wp14:pctWidth>0</wp14:pctWidth>
+                </wp14:sizeRelH>
+                <wp14:sizeRelV relativeFrom="margin">
+                  <wp14:pctHeight>0</wp14:pctHeight>
+                </wp14:sizeRelV>
+              </wp:anchor>
+            </w:drawing>
+          </mc:Choice>
+          <mc:Fallback>
+            <w:pict>
+              <v:shape w14:anchorId="683A73EA" id="_x0000_s1048" type="#_x0000_t202" style="position:absolute;margin-left:258.85pt;margin-top:17.25pt;width:46.15pt;height:24.45pt;z-index:251699200;visibility:visible;mso-wrap-style:square;mso-width-percent:0;mso-height-percent:0;mso-wrap-distance-left:9pt;mso-wrap-distance-top:3.6pt;mso-wrap-distance-right:9pt;mso-wrap-distance-bottom:3.6pt;mso-position-horizontal:absolute;mso-position-horizontal-relative:text;mso-position-vertical:absolute;mso-position-vertical-relative:text;mso-width-percent:0;mso-height-percent:0;mso-width-relative:margin;mso-height-relative:margin;v-text-anchor:top" o:gfxdata="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" filled="f" stroked="f">
+                <v:textbox>
+                  <w:txbxContent>
+                    <w:p>
+                      <w:r>
+                        <w:t>1kg P1</w:t>
+                      </w:r>
+                    </w:p>
+                  </w:txbxContent>
+                </v:textbox>
+                <w10:wrap type="square"/>
+              </v:shape>
+            </w:pict>
+          </mc:Fallback>
+        </mc:AlternateContent>
+      </w:r>
+    </w:p>
+    <w:p>
+      <w:r>
+        <w:rPr>
+          <w:noProof/>
+        </w:rPr>
+        <mc:AlternateContent>
+          <mc:Choice Requires="wps">
+            <w:drawing>
+              <wp:anchor distT="45720" distB="45720" distL="114300" distR="114300" simplePos="0" relativeHeight="251701248" behindDoc="0" locked="0" layoutInCell="1" allowOverlap="1" wp14:anchorId="135FBA64" wp14:editId="5A7E5668">
+                <wp:simplePos x="0" y="0"/>
+                <wp:positionH relativeFrom="column">
+                  <wp:posOffset>3284220</wp:posOffset>
+                </wp:positionH>
+                <wp:positionV relativeFrom="paragraph">
+                  <wp:posOffset>198120</wp:posOffset>
+                </wp:positionV>
+                <wp:extent cx="586105" cy="310515"/>
+                <wp:effectExtent l="0" t="0" r="0" b="0"/>
+                <wp:wrapSquare wrapText="bothSides"/>
+                <wp:docPr id="200" name="Textfeld 2"/>
+                <wp:cNvGraphicFramePr>
+                  <a:graphicFrameLocks xmlns:a="http://schemas.openxmlformats.org/drawingml/2006/main"/>
+                </wp:cNvGraphicFramePr>
+                <a:graphic xmlns:a="http://schemas.openxmlformats.org/drawingml/2006/main">
+                  <a:graphicData uri="http://schemas.microsoft.com/office/word/2010/wordprocessingShape">
+                    <wps:wsp>
+                      <wps:cNvSpPr txBox="1">
+                        <a:spLocks noChangeArrowheads="1"/>
+                      </wps:cNvSpPr>
+                      <wps:spPr bwMode="auto">
+                        <a:xfrm>
+                          <a:off x="0" y="0"/>
+                          <a:ext cx="586105" cy="310515"/>
+                        </a:xfrm>
+                        <a:prstGeom prst="rect">
+                          <a:avLst/>
+                        </a:prstGeom>
+                        <a:noFill/>
+                        <a:ln w="9525">
+                          <a:noFill/>
+                          <a:miter lim="800000"/>
+                          <a:headEnd/>
+                          <a:tailEnd/>
+                        </a:ln>
+                      </wps:spPr>
+                      <wps:txbx>
+                        <w:txbxContent>
+                          <w:p>
+                            <w:r>
+                              <w:t>2</w:t>
+                            </w:r>
+                            <w:r>
+                              <w:t>kg P</w:t>
+                            </w:r>
+                            <w:r>
+                              <w:t>2</w:t>
+                            </w:r>
+                          </w:p>
+                        </w:txbxContent>
+                      </wps:txbx>
+                      <wps:bodyPr rot="0" vert="horz" wrap="square" lIns="91440" tIns="45720" rIns="91440" bIns="45720" anchor="t" anchorCtr="0">
+                        <a:noAutofit/>
+                      </wps:bodyPr>
+                    </wps:wsp>
+                  </a:graphicData>
+                </a:graphic>
+                <wp14:sizeRelH relativeFrom="margin">
+                  <wp14:pctWidth>0</wp14:pctWidth>
+                </wp14:sizeRelH>
+                <wp14:sizeRelV relativeFrom="margin">
+                  <wp14:pctHeight>0</wp14:pctHeight>
+                </wp14:sizeRelV>
+              </wp:anchor>
+            </w:drawing>
+          </mc:Choice>
+          <mc:Fallback>
+            <w:pict>
+              <v:shape w14:anchorId="135FBA64" id="_x0000_s1049" type="#_x0000_t202" style="position:absolute;margin-left:258.6pt;margin-top:15.6pt;width:46.15pt;height:24.45pt;z-index:251701248;visibility:visible;mso-wrap-style:square;mso-width-percent:0;mso-height-percent:0;mso-wrap-distance-left:9pt;mso-wrap-distance-top:3.6pt;mso-wrap-distance-right:9pt;mso-wrap-distance-bottom:3.6pt;mso-position-horizontal:absolute;mso-position-horizontal-relative:text;mso-position-vertical:absolute;mso-position-vertical-relative:text;mso-width-percent:0;mso-height-percent:0;mso-width-relative:margin;mso-height-relative:margin;v-text-anchor:top" o:gfxdata="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" filled="f" stroked="f">
+                <v:textbox>
+                  <w:txbxContent>
+                    <w:p>
+                      <w:r>
+                        <w:t>2</w:t>
+                      </w:r>
+                      <w:r>
+                        <w:t>kg P</w:t>
+                      </w:r>
+                      <w:r>
+                        <w:t>2</w:t>
+                      </w:r>
+                    </w:p>
+                  </w:txbxContent>
+                </v:textbox>
+                <w10:wrap type="square"/>
+              </v:shape>
+            </w:pict>
+          </mc:Fallback>
+        </mc:AlternateContent>
+      </w:r>
+    </w:p>
+    <w:p/>
+    <w:p/>
+    <w:p>
+      <w:r>
+        <w:rPr>
+          <w:noProof/>
+        </w:rPr>
+        <mc:AlternateContent>
+          <mc:Choice Requires="wps">
+            <w:drawing>
+              <wp:anchor distT="45720" distB="45720" distL="114300" distR="114300" simplePos="0" relativeHeight="251695104" behindDoc="0" locked="0" layoutInCell="1" allowOverlap="1" wp14:anchorId="02F00240" wp14:editId="4C92F00C">
+                <wp:simplePos x="0" y="0"/>
+                <wp:positionH relativeFrom="column">
+                  <wp:posOffset>1811655</wp:posOffset>
+                </wp:positionH>
+                <wp:positionV relativeFrom="paragraph">
+                  <wp:posOffset>236855</wp:posOffset>
+                </wp:positionV>
+                <wp:extent cx="586105" cy="310515"/>
+                <wp:effectExtent l="0" t="0" r="0" b="0"/>
+                <wp:wrapSquare wrapText="bothSides"/>
+                <wp:docPr id="197" name="Textfeld 2"/>
+                <wp:cNvGraphicFramePr>
+                  <a:graphicFrameLocks xmlns:a="http://schemas.openxmlformats.org/drawingml/2006/main"/>
+                </wp:cNvGraphicFramePr>
+                <a:graphic xmlns:a="http://schemas.openxmlformats.org/drawingml/2006/main">
+                  <a:graphicData uri="http://schemas.microsoft.com/office/word/2010/wordprocessingShape">
+                    <wps:wsp>
+                      <wps:cNvSpPr txBox="1">
+                        <a:spLocks noChangeArrowheads="1"/>
+                      </wps:cNvSpPr>
+                      <wps:spPr bwMode="auto">
+                        <a:xfrm>
+                          <a:off x="0" y="0"/>
+                          <a:ext cx="586105" cy="310515"/>
+                        </a:xfrm>
+                        <a:prstGeom prst="rect">
+                          <a:avLst/>
+                        </a:prstGeom>
+                        <a:noFill/>
+                        <a:ln w="9525">
+                          <a:noFill/>
+                          <a:miter lim="800000"/>
+                          <a:headEnd/>
+                          <a:tailEnd/>
+                        </a:ln>
+                      </wps:spPr>
+                      <wps:txbx>
+                        <w:txbxContent>
+                          <w:p>
+                            <w:r>
+                              <w:t>2kg P2</w:t>
+                            </w:r>
+                          </w:p>
+                        </w:txbxContent>
+                      </wps:txbx>
+                      <wps:bodyPr rot="0" vert="horz" wrap="square" lIns="91440" tIns="45720" rIns="91440" bIns="45720" anchor="t" anchorCtr="0">
+                        <a:noAutofit/>
+                      </wps:bodyPr>
+                    </wps:wsp>
+                  </a:graphicData>
+                </a:graphic>
+                <wp14:sizeRelH relativeFrom="margin">
+                  <wp14:pctWidth>0</wp14:pctWidth>
+                </wp14:sizeRelH>
+                <wp14:sizeRelV relativeFrom="margin">
+                  <wp14:pctHeight>0</wp14:pctHeight>
+                </wp14:sizeRelV>
+              </wp:anchor>
+            </w:drawing>
+          </mc:Choice>
+          <mc:Fallback>
+            <w:pict>
+              <v:shape w14:anchorId="02F00240" id="_x0000_s1050" type="#_x0000_t202" style="position:absolute;margin-left:142.65pt;margin-top:18.65pt;width:46.15pt;height:24.45pt;z-index:251695104;visibility:visible;mso-wrap-style:square;mso-width-percent:0;mso-height-percent:0;mso-wrap-distance-left:9pt;mso-wrap-distance-top:3.6pt;mso-wrap-distance-right:9pt;mso-wrap-distance-bottom:3.6pt;mso-position-horizontal:absolute;mso-position-horizontal-relative:text;mso-position-vertical:absolute;mso-position-vertical-relative:text;mso-width-percent:0;mso-height-percent:0;mso-width-relative:margin;mso-height-relative:margin;v-text-anchor:top" o:gfxdata="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" filled="f" stroked="f">
+                <v:textbox>
+                  <w:txbxContent>
+                    <w:p>
+                      <w:r>
+                        <w:t>2kg P2</w:t>
+                      </w:r>
+                    </w:p>
+                  </w:txbxContent>
+                </v:textbox>
+                <w10:wrap type="square"/>
+              </v:shape>
+            </w:pict>
+          </mc:Fallback>
+        </mc:AlternateContent>
+      </w:r>
+    </w:p>
+    <w:p>
+      <w:bookmarkStart w:id="0" w:name="_GoBack"/>
+      <w:bookmarkEnd w:id="0"/>
+    </w:p>
+    <w:p/>
+    <w:p/>
+    <w:p/>
+    <w:p/>
+    <w:p/>
+    <w:p>
+      <w:r>
+        <w:lastRenderedPageBreak/>
+        <w:t>Sachbilanz:</w:t>
+      </w:r>
+    </w:p>
+    <w:p>
+      <w:r>
+        <w:drawing>
+          <wp:inline distT="0" distB="0" distL="0" distR="0">
+            <wp:extent cx="9072245" cy="4760595"/>
+            <wp:effectExtent l="0" t="0" r="0" b="1905"/>
+            <wp:docPr id="196" name="Grafik 196"/>
+            <wp:cNvGraphicFramePr>
+              <a:graphicFrameLocks xmlns:a="http://schemas.openxmlformats.org/drawingml/2006/main" noChangeAspect="1"/>
+            </wp:cNvGraphicFramePr>
+            <a:graphic xmlns:a="http://schemas.openxmlformats.org/drawingml/2006/main">
+              <a:graphicData uri="http://schemas.openxmlformats.org/drawingml/2006/picture">
+                <pic:pic xmlns:pic="http://schemas.openxmlformats.org/drawingml/2006/picture">
+                  <pic:nvPicPr>
+                    <pic:cNvPr id="0" name="Picture 5"/>
+                    <pic:cNvPicPr>
+                      <a:picLocks noChangeAspect="1" noChangeArrowheads="1"/>
+                    </pic:cNvPicPr>
+                  </pic:nvPicPr>
+                  <pic:blipFill>
+                    <a:blip r:embed="rId10">
+                      <a:extLst>
+                        <a:ext uri="{28A0092B-C50C-407E-A947-70E740481C1C}">
+                          <a14:useLocalDpi xmlns:a14="http://schemas.microsoft.com/office/drawing/2010/main" val="0"/>
+                        </a:ext>
+                      </a:extLst>
+                    </a:blip>
+                    <a:srcRect/>
+                    <a:stretch>
+                      <a:fillRect/>
+                    </a:stretch>
+                  </pic:blipFill>
+                  <pic:spPr bwMode="auto">
+                    <a:xfrm>
+                      <a:off x="0" y="0"/>
+                      <a:ext cx="9072245" cy="4760595"/>
+                    </a:xfrm>
+                    <a:prstGeom prst="rect">
+                      <a:avLst/>
+                    </a:prstGeom>
+                    <a:noFill/>
+                    <a:ln>
+                      <a:noFill/>
+                    </a:ln>
+                  </pic:spPr>
+                </pic:pic>
+              </a:graphicData>
+            </a:graphic>
+          </wp:inline>
+        </w:drawing>
+      </w:r>
+    </w:p>
+    <w:p/>
+    <w:p>
+      <w:r>
+        <w:br w:type="page"/>
+      </w:r>
+    </w:p>
     <w:p/>
     <w:sectPr>
       <w:pgSz w:w="16838" w:h="11906" w:orient="landscape"/>

</xml_diff>